<commit_message>
TS 5.7 Tamil Ghanam and Jatai final loaded
</commit_message>
<xml_diff>
--- a/TS Jatai Ghanam Project/TS 5.7/TS 5.7 Ghanam Tamil Corrections.docx
+++ b/TS Jatai Ghanam Project/TS 5.7/TS 5.7 Ghanam Tamil Corrections.docx
@@ -110,10 +110,9 @@
           <w:bCs/>
           <w:sz w:val="32"/>
           <w:szCs w:val="32"/>
-          <w:highlight w:val="red"/>
           <w:u w:val="single"/>
         </w:rPr>
-        <w:t>????</w:t>
+        <w:t>30th April 2025</w:t>
       </w:r>
     </w:p>
     <w:p>
@@ -237,6 +236,7 @@
               </w:rPr>
               <w:t>(</w:t>
             </w:r>
+            <w:proofErr w:type="gramStart"/>
             <w:r>
               <w:rPr>
                 <w:rFonts w:ascii="Latha" w:hAnsi="Latha" w:cs="Latha"/>
@@ -271,6 +271,7 @@
               </w:rPr>
               <w:t>[</w:t>
             </w:r>
+            <w:proofErr w:type="gramEnd"/>
             <w:r>
               <w:rPr>
                 <w:rFonts w:ascii="Latha" w:hAnsi="Latha" w:cs="Latha"/>
@@ -686,6 +687,7 @@
               </w:rPr>
               <w:t>(</w:t>
             </w:r>
+            <w:proofErr w:type="gramStart"/>
             <w:r>
               <w:rPr>
                 <w:rFonts w:ascii="Latha" w:hAnsi="Latha" w:cs="Latha"/>
@@ -720,6 +722,7 @@
               </w:rPr>
               <w:t>[</w:t>
             </w:r>
+            <w:proofErr w:type="gramEnd"/>
             <w:r>
               <w:rPr>
                 <w:rFonts w:ascii="Latha" w:hAnsi="Latha" w:cs="Latha"/>
@@ -844,6 +847,7 @@
               </w:rPr>
               <w:t>)</w:t>
             </w:r>
+            <w:proofErr w:type="gramStart"/>
             <w:r>
               <w:rPr>
                 <w:rFonts w:ascii="Latha" w:hAnsi="Latha" w:cs="Latha"/>
@@ -863,6 +867,7 @@
               </w:rPr>
               <w:t>அ</w:t>
             </w:r>
+            <w:proofErr w:type="gramEnd"/>
             <w:r>
               <w:rPr>
                 <w:rFonts w:ascii="BRH Tamil Tab Extra" w:hAnsi="BRH Tamil Tab Extra" w:cs="Latha"/>
@@ -1140,6 +1145,7 @@
               </w:rPr>
               <w:t>(</w:t>
             </w:r>
+            <w:proofErr w:type="gramStart"/>
             <w:r>
               <w:rPr>
                 <w:rFonts w:ascii="Latha" w:hAnsi="Latha" w:cs="Latha"/>
@@ -1163,6 +1169,7 @@
               </w:rPr>
               <w:t>)[</w:t>
             </w:r>
+            <w:proofErr w:type="gramEnd"/>
             <w:r>
               <w:rPr>
                 <w:rFonts w:ascii="Latha" w:hAnsi="Latha" w:cs="Latha"/>
@@ -2104,6 +2111,7 @@
               </w:rPr>
               <w:t>(</w:t>
             </w:r>
+            <w:proofErr w:type="gramStart"/>
             <w:r>
               <w:rPr>
                 <w:rFonts w:ascii="Latha" w:hAnsi="Latha" w:cs="Latha"/>
@@ -2127,6 +2135,7 @@
               </w:rPr>
               <w:t>)[</w:t>
             </w:r>
+            <w:proofErr w:type="gramEnd"/>
             <w:r>
               <w:rPr>
                 <w:rFonts w:ascii="Latha" w:hAnsi="Latha" w:cs="Latha"/>
@@ -2240,6 +2249,7 @@
               </w:rPr>
               <w:t>)</w:t>
             </w:r>
+            <w:proofErr w:type="gramStart"/>
             <w:r>
               <w:rPr>
                 <w:rFonts w:ascii="Latha" w:hAnsi="Latha" w:cs="Latha"/>
@@ -2259,6 +2269,7 @@
               </w:rPr>
               <w:t>ஜ்யோதி</w:t>
             </w:r>
+            <w:proofErr w:type="gramEnd"/>
             <w:r>
               <w:rPr>
                 <w:rFonts w:ascii="BRH Tamil Tab Extra" w:hAnsi="BRH Tamil Tab Extra" w:cs="Latha"/>
@@ -3286,6 +3297,7 @@
               <w:lastRenderedPageBreak/>
               <w:t>(</w:t>
             </w:r>
+            <w:proofErr w:type="gramStart"/>
             <w:r>
               <w:rPr>
                 <w:rFonts w:ascii="Latha" w:hAnsi="Latha" w:cs="Latha"/>
@@ -3309,6 +3321,7 @@
               </w:rPr>
               <w:t>)[</w:t>
             </w:r>
+            <w:proofErr w:type="gramEnd"/>
             <w:r>
               <w:rPr>
                 <w:rFonts w:ascii="Latha" w:hAnsi="Latha" w:cs="Latha"/>
@@ -3422,6 +3435,7 @@
               </w:rPr>
               <w:t>)</w:t>
             </w:r>
+            <w:proofErr w:type="gramStart"/>
             <w:r>
               <w:rPr>
                 <w:rFonts w:ascii="Latha" w:hAnsi="Latha" w:cs="Latha"/>
@@ -3442,6 +3456,7 @@
               </w:rPr>
               <w:t>உ</w:t>
             </w:r>
+            <w:proofErr w:type="gramEnd"/>
             <w:r>
               <w:rPr>
                 <w:rFonts w:ascii="BRH Tamil Tab Extra" w:hAnsi="BRH Tamil Tab Extra" w:cs="Latha"/>
@@ -4502,6 +4517,7 @@
               <w:lastRenderedPageBreak/>
               <w:t>(</w:t>
             </w:r>
+            <w:proofErr w:type="gramStart"/>
             <w:r>
               <w:rPr>
                 <w:rFonts w:ascii="Latha" w:hAnsi="Latha" w:cs="Latha"/>
@@ -4525,6 +4541,7 @@
               </w:rPr>
               <w:t>)[</w:t>
             </w:r>
+            <w:proofErr w:type="gramEnd"/>
             <w:r>
               <w:rPr>
                 <w:rFonts w:ascii="Latha" w:hAnsi="Latha" w:cs="Latha"/>
@@ -5476,6 +5493,7 @@
               </w:rPr>
               <w:t>(</w:t>
             </w:r>
+            <w:proofErr w:type="gramStart"/>
             <w:r>
               <w:rPr>
                 <w:rFonts w:ascii="Latha" w:hAnsi="Latha" w:cs="Latha"/>
@@ -5499,6 +5517,7 @@
               </w:rPr>
               <w:t>)[</w:t>
             </w:r>
+            <w:proofErr w:type="gramEnd"/>
             <w:r>
               <w:rPr>
                 <w:rFonts w:ascii="Latha" w:hAnsi="Latha" w:cs="Latha"/>
@@ -5612,6 +5631,7 @@
               </w:rPr>
               <w:t>)</w:t>
             </w:r>
+            <w:proofErr w:type="gramStart"/>
             <w:r>
               <w:rPr>
                 <w:rFonts w:ascii="Latha" w:hAnsi="Latha" w:cs="Latha"/>
@@ -5631,6 +5651,7 @@
               </w:rPr>
               <w:t>ஜ்யோதி</w:t>
             </w:r>
+            <w:proofErr w:type="gramEnd"/>
             <w:r>
               <w:rPr>
                 <w:rFonts w:ascii="BRH Tamil Tab Extra" w:hAnsi="BRH Tamil Tab Extra" w:cs="Latha"/>
@@ -6670,6 +6691,7 @@
               <w:lastRenderedPageBreak/>
               <w:t>(</w:t>
             </w:r>
+            <w:proofErr w:type="gramStart"/>
             <w:r>
               <w:rPr>
                 <w:rFonts w:ascii="Latha" w:hAnsi="Latha" w:cs="Latha"/>
@@ -6693,6 +6715,7 @@
               </w:rPr>
               <w:t>)[</w:t>
             </w:r>
+            <w:proofErr w:type="gramEnd"/>
             <w:r>
               <w:rPr>
                 <w:rFonts w:ascii="Latha" w:hAnsi="Latha" w:cs="Latha"/>
@@ -6806,6 +6829,7 @@
               </w:rPr>
               <w:t>)</w:t>
             </w:r>
+            <w:proofErr w:type="gramStart"/>
             <w:r>
               <w:rPr>
                 <w:rFonts w:ascii="Latha" w:hAnsi="Latha" w:cs="Latha"/>
@@ -6826,6 +6850,7 @@
               </w:rPr>
               <w:t>ஊ</w:t>
             </w:r>
+            <w:proofErr w:type="gramEnd"/>
             <w:r>
               <w:rPr>
                 <w:rFonts w:ascii="BRH Tamil Tab Extra" w:hAnsi="BRH Tamil Tab Extra" w:cs="Latha"/>
@@ -7038,7 +7063,7 @@
               <w:spacing w:before="0" w:line="240" w:lineRule="auto"/>
               <w:ind w:right="-319"/>
               <w:rPr>
-                <w:rFonts w:ascii="BRH Devanagari Extra" w:hAnsi="BRH Devanagari Extra" w:cstheme="minorBidi" w:hint="cs"/>
+                <w:rFonts w:ascii="BRH Devanagari Extra" w:hAnsi="BRH Devanagari Extra" w:cstheme="minorBidi"/>
                 <w:color w:val="000000"/>
                 <w:sz w:val="32"/>
                 <w:szCs w:val="32"/>
@@ -7918,8 +7943,10 @@
                 <w:lang w:bidi="ta-IN"/>
                 <w14:ligatures w14:val="standardContextual"/>
               </w:rPr>
+              <w:lastRenderedPageBreak/>
               <w:t>(</w:t>
             </w:r>
+            <w:proofErr w:type="gramStart"/>
             <w:r>
               <w:rPr>
                 <w:rFonts w:ascii="Latha" w:hAnsi="Latha" w:cs="Latha"/>
@@ -7955,6 +7982,7 @@
               </w:rPr>
               <w:t>[</w:t>
             </w:r>
+            <w:proofErr w:type="gramEnd"/>
             <w:r>
               <w:rPr>
                 <w:rFonts w:ascii="Latha" w:hAnsi="Latha" w:cs="Latha"/>
@@ -9009,6 +9037,7 @@
               <w:lastRenderedPageBreak/>
               <w:t>(</w:t>
             </w:r>
+            <w:proofErr w:type="gramStart"/>
             <w:r>
               <w:rPr>
                 <w:rFonts w:ascii="Latha" w:hAnsi="Latha" w:cs="Latha"/>
@@ -9032,6 +9061,7 @@
               </w:rPr>
               <w:t>)[</w:t>
             </w:r>
+            <w:proofErr w:type="gramEnd"/>
             <w:r>
               <w:rPr>
                 <w:rFonts w:ascii="Latha" w:hAnsi="Latha" w:cs="Latha"/>
@@ -10027,6 +10057,7 @@
               </w:rPr>
               <w:t>(</w:t>
             </w:r>
+            <w:proofErr w:type="gramStart"/>
             <w:r>
               <w:rPr>
                 <w:rFonts w:ascii="Latha" w:hAnsi="Latha" w:cs="Latha"/>
@@ -10050,6 +10081,7 @@
               </w:rPr>
               <w:t>)[</w:t>
             </w:r>
+            <w:proofErr w:type="gramEnd"/>
             <w:r>
               <w:rPr>
                 <w:rFonts w:ascii="Latha" w:hAnsi="Latha" w:cs="Latha"/>
@@ -10163,6 +10195,7 @@
               </w:rPr>
               <w:t>)</w:t>
             </w:r>
+            <w:proofErr w:type="gramStart"/>
             <w:r>
               <w:rPr>
                 <w:rFonts w:ascii="Latha" w:hAnsi="Latha" w:cs="Latha"/>
@@ -10182,6 +10215,7 @@
               </w:rPr>
               <w:t>அ</w:t>
             </w:r>
+            <w:proofErr w:type="gramEnd"/>
             <w:r>
               <w:rPr>
                 <w:rFonts w:ascii="BRH Tamil Tab Extra" w:hAnsi="BRH Tamil Tab Extra" w:cs="Latha"/>
@@ -10547,6 +10581,7 @@
               <w:lastRenderedPageBreak/>
               <w:t>(</w:t>
             </w:r>
+            <w:proofErr w:type="gramStart"/>
             <w:r>
               <w:rPr>
                 <w:rFonts w:ascii="Latha" w:hAnsi="Latha" w:cs="Latha"/>
@@ -10582,6 +10617,7 @@
               </w:rPr>
               <w:t>[</w:t>
             </w:r>
+            <w:proofErr w:type="gramEnd"/>
             <w:r>
               <w:rPr>
                 <w:rFonts w:ascii="Latha" w:hAnsi="Latha" w:cs="Latha"/>
@@ -11644,6 +11680,7 @@
               <w:lastRenderedPageBreak/>
               <w:t>(</w:t>
             </w:r>
+            <w:proofErr w:type="gramStart"/>
             <w:r>
               <w:rPr>
                 <w:rFonts w:ascii="Latha" w:hAnsi="Latha" w:cs="Latha"/>
@@ -11667,6 +11704,7 @@
               </w:rPr>
               <w:t>)[</w:t>
             </w:r>
+            <w:proofErr w:type="gramEnd"/>
             <w:r>
               <w:rPr>
                 <w:rFonts w:ascii="Latha" w:hAnsi="Latha" w:cs="Latha"/>
@@ -12662,6 +12700,7 @@
               </w:rPr>
               <w:t>(</w:t>
             </w:r>
+            <w:proofErr w:type="gramStart"/>
             <w:r>
               <w:rPr>
                 <w:rFonts w:ascii="Latha" w:hAnsi="Latha" w:cs="Latha"/>
@@ -12685,6 +12724,7 @@
               </w:rPr>
               <w:t>)[</w:t>
             </w:r>
+            <w:proofErr w:type="gramEnd"/>
             <w:r>
               <w:rPr>
                 <w:rFonts w:ascii="Latha" w:hAnsi="Latha" w:cs="Latha"/>
@@ -12798,6 +12838,7 @@
               </w:rPr>
               <w:t>)</w:t>
             </w:r>
+            <w:proofErr w:type="gramStart"/>
             <w:r>
               <w:rPr>
                 <w:rFonts w:ascii="Latha" w:hAnsi="Latha" w:cs="Latha"/>
@@ -12817,6 +12858,7 @@
               </w:rPr>
               <w:t>அ</w:t>
             </w:r>
+            <w:proofErr w:type="gramEnd"/>
             <w:r>
               <w:rPr>
                 <w:rFonts w:ascii="BRH Tamil Tab Extra" w:hAnsi="BRH Tamil Tab Extra" w:cs="Latha"/>
@@ -13225,7 +13267,20 @@
                 <w:lang w:bidi="ta-IN"/>
                 <w14:ligatures w14:val="standardContextual"/>
               </w:rPr>
-              <w:t>(4</w:t>
+              <w:lastRenderedPageBreak/>
+              <w:t>(</w:t>
+            </w:r>
+            <w:proofErr w:type="gramStart"/>
+            <w:r>
+              <w:rPr>
+                <w:rFonts w:ascii="Latha" w:hAnsi="Latha" w:cs="Latha"/>
+                <w:b/>
+                <w:bCs/>
+                <w:szCs w:val="24"/>
+                <w:lang w:bidi="ta-IN"/>
+                <w14:ligatures w14:val="standardContextual"/>
+              </w:rPr>
+              <w:t>4</w:t>
             </w:r>
             <w:r>
               <w:rPr>
@@ -13250,6 +13305,7 @@
               </w:rPr>
               <w:t>[</w:t>
             </w:r>
+            <w:proofErr w:type="gramEnd"/>
             <w:r>
               <w:rPr>
                 <w:rFonts w:ascii="Latha" w:hAnsi="Latha" w:cs="Latha"/>
@@ -13362,6 +13418,7 @@
               </w:rPr>
               <w:t>)</w:t>
             </w:r>
+            <w:proofErr w:type="gramStart"/>
             <w:r>
               <w:rPr>
                 <w:rFonts w:ascii="Latha" w:hAnsi="Latha" w:cs="Latha"/>
@@ -13381,6 +13438,7 @@
               </w:rPr>
               <w:t>அ</w:t>
             </w:r>
+            <w:proofErr w:type="gramEnd"/>
             <w:r>
               <w:rPr>
                 <w:rFonts w:ascii="BRH Tamil Tab Extra" w:hAnsi="BRH Tamil Tab Extra" w:cs="Latha"/>
@@ -14178,7 +14236,19 @@
                 <w:lang w:bidi="ta-IN"/>
                 <w14:ligatures w14:val="standardContextual"/>
               </w:rPr>
-              <w:t>(4</w:t>
+              <w:t>(</w:t>
+            </w:r>
+            <w:proofErr w:type="gramStart"/>
+            <w:r>
+              <w:rPr>
+                <w:rFonts w:ascii="Latha" w:hAnsi="Latha" w:cs="Latha"/>
+                <w:b/>
+                <w:bCs/>
+                <w:szCs w:val="24"/>
+                <w:lang w:bidi="ta-IN"/>
+                <w14:ligatures w14:val="standardContextual"/>
+              </w:rPr>
+              <w:t>4</w:t>
             </w:r>
             <w:r>
               <w:rPr>
@@ -14203,6 +14273,7 @@
               </w:rPr>
               <w:t>[</w:t>
             </w:r>
+            <w:proofErr w:type="gramEnd"/>
             <w:r>
               <w:rPr>
                 <w:rFonts w:ascii="Latha" w:hAnsi="Latha" w:cs="Latha"/>
@@ -14315,6 +14386,7 @@
               </w:rPr>
               <w:t>)</w:t>
             </w:r>
+            <w:proofErr w:type="gramStart"/>
             <w:r>
               <w:rPr>
                 <w:rFonts w:ascii="Latha" w:hAnsi="Latha" w:cs="Latha"/>
@@ -14332,7 +14404,18 @@
                 <w:lang w:bidi="ta-IN"/>
                 <w14:ligatures w14:val="standardContextual"/>
               </w:rPr>
-              <w:t xml:space="preserve">தம் </w:t>
+              <w:t>தம்</w:t>
+            </w:r>
+            <w:proofErr w:type="gramEnd"/>
+            <w:r>
+              <w:rPr>
+                <w:rFonts w:ascii="Latha" w:hAnsi="Latha" w:cs="Latha"/>
+                <w:szCs w:val="24"/>
+                <w:cs/>
+                <w:lang w:bidi="ta-IN"/>
+                <w14:ligatures w14:val="standardContextual"/>
+              </w:rPr>
+              <w:t xml:space="preserve"> </w:t>
             </w:r>
             <w:r>
               <w:rPr>
@@ -15102,7 +15185,19 @@
                 <w14:ligatures w14:val="standardContextual"/>
               </w:rPr>
               <w:lastRenderedPageBreak/>
-              <w:t>(4</w:t>
+              <w:t>(</w:t>
+            </w:r>
+            <w:proofErr w:type="gramStart"/>
+            <w:r>
+              <w:rPr>
+                <w:rFonts w:ascii="Latha" w:hAnsi="Latha" w:cs="Latha"/>
+                <w:b/>
+                <w:bCs/>
+                <w:szCs w:val="24"/>
+                <w:lang w:bidi="ta-IN"/>
+                <w14:ligatures w14:val="standardContextual"/>
+              </w:rPr>
+              <w:t>4</w:t>
             </w:r>
             <w:r>
               <w:rPr>
@@ -15127,6 +15222,7 @@
               </w:rPr>
               <w:t>[</w:t>
             </w:r>
+            <w:proofErr w:type="gramEnd"/>
             <w:r>
               <w:rPr>
                 <w:rFonts w:ascii="Latha" w:hAnsi="Latha" w:cs="Latha"/>
@@ -15239,6 +15335,7 @@
               </w:rPr>
               <w:t>)</w:t>
             </w:r>
+            <w:proofErr w:type="gramStart"/>
             <w:r>
               <w:rPr>
                 <w:rFonts w:ascii="Latha" w:hAnsi="Latha" w:cs="Latha"/>
@@ -15258,6 +15355,7 @@
               </w:rPr>
               <w:t>வி</w:t>
             </w:r>
+            <w:proofErr w:type="gramEnd"/>
             <w:r>
               <w:rPr>
                 <w:rFonts w:ascii="BRH Tamil Tab Extra" w:hAnsi="BRH Tamil Tab Extra" w:cs="Latha"/>
@@ -16170,7 +16268,19 @@
                 <w:lang w:bidi="ta-IN"/>
                 <w14:ligatures w14:val="standardContextual"/>
               </w:rPr>
-              <w:t>(4</w:t>
+              <w:t>(</w:t>
+            </w:r>
+            <w:proofErr w:type="gramStart"/>
+            <w:r>
+              <w:rPr>
+                <w:rFonts w:ascii="Latha" w:hAnsi="Latha" w:cs="Latha"/>
+                <w:b/>
+                <w:bCs/>
+                <w:szCs w:val="24"/>
+                <w:lang w:bidi="ta-IN"/>
+                <w14:ligatures w14:val="standardContextual"/>
+              </w:rPr>
+              <w:t>4</w:t>
             </w:r>
             <w:r>
               <w:rPr>
@@ -16195,6 +16305,7 @@
               </w:rPr>
               <w:t>)[</w:t>
             </w:r>
+            <w:proofErr w:type="gramEnd"/>
             <w:r>
               <w:rPr>
                 <w:rFonts w:ascii="Latha" w:hAnsi="Latha" w:cs="Latha"/>
@@ -16307,6 +16418,7 @@
               </w:rPr>
               <w:t>)</w:t>
             </w:r>
+            <w:proofErr w:type="gramStart"/>
             <w:r>
               <w:rPr>
                 <w:rFonts w:ascii="Latha" w:hAnsi="Latha" w:cs="Latha"/>
@@ -16326,6 +16438,7 @@
               </w:rPr>
               <w:t>வி</w:t>
             </w:r>
+            <w:proofErr w:type="gramEnd"/>
             <w:r>
               <w:rPr>
                 <w:rFonts w:ascii="BRH Tamil Tab Extra" w:hAnsi="BRH Tamil Tab Extra" w:cs="Latha"/>
@@ -16592,7 +16705,19 @@
                 <w14:ligatures w14:val="standardContextual"/>
               </w:rPr>
               <w:lastRenderedPageBreak/>
-              <w:t>(4</w:t>
+              <w:t>(</w:t>
+            </w:r>
+            <w:proofErr w:type="gramStart"/>
+            <w:r>
+              <w:rPr>
+                <w:rFonts w:ascii="Latha" w:hAnsi="Latha" w:cs="Latha"/>
+                <w:b/>
+                <w:bCs/>
+                <w:szCs w:val="24"/>
+                <w:lang w:bidi="ta-IN"/>
+                <w14:ligatures w14:val="standardContextual"/>
+              </w:rPr>
+              <w:t>4</w:t>
             </w:r>
             <w:r>
               <w:rPr>
@@ -16617,6 +16742,7 @@
               </w:rPr>
               <w:t>[</w:t>
             </w:r>
+            <w:proofErr w:type="gramEnd"/>
             <w:r>
               <w:rPr>
                 <w:rFonts w:ascii="Latha" w:hAnsi="Latha" w:cs="Latha"/>
@@ -16729,6 +16855,7 @@
               </w:rPr>
               <w:t>)</w:t>
             </w:r>
+            <w:proofErr w:type="gramStart"/>
             <w:r>
               <w:rPr>
                 <w:rFonts w:ascii="Latha" w:hAnsi="Latha" w:cs="Latha"/>
@@ -16748,6 +16875,7 @@
               </w:rPr>
               <w:t>அ</w:t>
             </w:r>
+            <w:proofErr w:type="gramEnd"/>
             <w:r>
               <w:rPr>
                 <w:rFonts w:ascii="BRH Tamil Tab Extra" w:hAnsi="BRH Tamil Tab Extra" w:cs="Latha"/>
@@ -16887,20 +17015,19 @@
               <w:rPr>
                 <w:rFonts w:ascii="Latha" w:hAnsi="Latha" w:cs="Latha"/>
                 <w:szCs w:val="24"/>
+                <w:cs/>
+                <w:lang w:bidi="ta-IN"/>
+                <w14:ligatures w14:val="standardContextual"/>
+              </w:rPr>
+              <w:t>க</w:t>
+            </w:r>
+            <w:r>
+              <w:rPr>
+                <w:rFonts w:ascii="BRH Tamil Tab Extra" w:hAnsi="BRH Tamil Tab Extra" w:cs="Latha"/>
+                <w:b/>
+                <w:bCs/>
+                <w:szCs w:val="28"/>
                 <w:highlight w:val="yellow"/>
-                <w:cs/>
-                <w:lang w:bidi="ta-IN"/>
-                <w14:ligatures w14:val="standardContextual"/>
-              </w:rPr>
-              <w:t>க</w:t>
-            </w:r>
-            <w:r>
-              <w:rPr>
-                <w:rFonts w:ascii="BRH Tamil Tab Extra" w:hAnsi="BRH Tamil Tab Extra" w:cs="Latha"/>
-                <w:b/>
-                <w:bCs/>
-                <w:szCs w:val="28"/>
-                <w:highlight w:val="yellow"/>
                 <w:lang w:bidi="ta-IN"/>
                 <w14:ligatures w14:val="standardContextual"/>
               </w:rPr>
@@ -16910,7 +17037,18 @@
               <w:rPr>
                 <w:rFonts w:ascii="Latha" w:hAnsi="Latha" w:cs="Latha"/>
                 <w:szCs w:val="24"/>
-                <w:highlight w:val="yellow"/>
+                <w:highlight w:val="green"/>
+                <w:cs/>
+                <w:lang w:bidi="ta-IN"/>
+                <w14:ligatures w14:val="standardContextual"/>
+              </w:rPr>
+              <w:t>ர்</w:t>
+            </w:r>
+            <w:r>
+              <w:rPr>
+                <w:rFonts w:ascii="Latha" w:hAnsi="Latha" w:cs="Latha"/>
+                <w:szCs w:val="24"/>
+                <w:highlight w:val="green"/>
                 <w:cs/>
                 <w:lang w:bidi="ta-IN"/>
                 <w14:ligatures w14:val="standardContextual"/>
@@ -17194,7 +17332,307 @@
               <w:rPr>
                 <w:rFonts w:ascii="Latha" w:hAnsi="Latha" w:cs="Latha"/>
                 <w:szCs w:val="24"/>
+                <w:cs/>
+                <w:lang w:bidi="ta-IN"/>
+                <w14:ligatures w14:val="standardContextual"/>
+              </w:rPr>
+              <w:t>க</w:t>
+            </w:r>
+            <w:r>
+              <w:rPr>
+                <w:rFonts w:ascii="BRH Tamil Tab Extra" w:hAnsi="BRH Tamil Tab Extra" w:cs="Latha"/>
+                <w:b/>
+                <w:bCs/>
+                <w:szCs w:val="28"/>
+                <w:lang w:bidi="ta-IN"/>
+                <w14:ligatures w14:val="standardContextual"/>
+              </w:rPr>
+              <w:t>†</w:t>
+            </w:r>
+            <w:r>
+              <w:rPr>
+                <w:rFonts w:ascii="Latha" w:hAnsi="Latha" w:cs="Latha"/>
+                <w:szCs w:val="24"/>
+                <w:highlight w:val="green"/>
+                <w:cs/>
+                <w:lang w:bidi="ta-IN"/>
+                <w14:ligatures w14:val="standardContextual"/>
+              </w:rPr>
+              <w:t>ர்</w:t>
+            </w:r>
+            <w:r>
+              <w:rPr>
+                <w:rFonts w:ascii="Latha" w:hAnsi="Latha" w:cs="Latha"/>
+                <w:szCs w:val="24"/>
+                <w:highlight w:val="green"/>
+                <w:cs/>
+                <w:lang w:bidi="ta-IN"/>
+                <w14:ligatures w14:val="standardContextual"/>
+              </w:rPr>
+              <w:t>மா</w:t>
+            </w:r>
+            <w:r>
+              <w:rPr>
+                <w:rFonts w:ascii="Latha" w:hAnsi="Latha" w:cs="Latha"/>
+                <w:szCs w:val="24"/>
+                <w:cs/>
+                <w:lang w:bidi="ta-IN"/>
+                <w14:ligatures w14:val="standardContextual"/>
+              </w:rPr>
+              <w:t xml:space="preserve"> வி</w:t>
+            </w:r>
+            <w:r>
+              <w:rPr>
+                <w:rFonts w:ascii="BRH Tamil Tab Extra" w:hAnsi="BRH Tamil Tab Extra" w:cs="Latha"/>
+                <w:b/>
+                <w:bCs/>
+                <w:szCs w:val="28"/>
+                <w:lang w:bidi="ta-IN"/>
+                <w14:ligatures w14:val="standardContextual"/>
+              </w:rPr>
+              <w:t>…</w:t>
+            </w:r>
+            <w:r>
+              <w:rPr>
+                <w:rFonts w:ascii="Latha" w:hAnsi="Latha" w:cs="Latha"/>
+                <w:szCs w:val="24"/>
+                <w:cs/>
+                <w:lang w:bidi="ta-IN"/>
+                <w14:ligatures w14:val="standardContextual"/>
+              </w:rPr>
+              <w:t>ஶ்வ</w:t>
+            </w:r>
+            <w:r>
+              <w:rPr>
+                <w:rFonts w:ascii="Latha" w:hAnsi="Latha" w:cs="Latha"/>
+                <w:szCs w:val="24"/>
+                <w:cs/>
+                <w:lang w:bidi="ta-IN"/>
+                <w14:ligatures w14:val="standardContextual"/>
+              </w:rPr>
+              <w:t>க</w:t>
+            </w:r>
+            <w:r>
+              <w:rPr>
+                <w:rFonts w:ascii="BRH Tamil Tab Extra" w:hAnsi="BRH Tamil Tab Extra" w:cs="Latha"/>
+                <w:b/>
+                <w:bCs/>
+                <w:szCs w:val="28"/>
                 <w:highlight w:val="yellow"/>
+                <w:lang w:bidi="ta-IN"/>
+                <w14:ligatures w14:val="standardContextual"/>
+              </w:rPr>
+              <w:t>†</w:t>
+            </w:r>
+            <w:r>
+              <w:rPr>
+                <w:rFonts w:ascii="Latha" w:hAnsi="Latha" w:cs="Latha"/>
+                <w:szCs w:val="24"/>
+                <w:highlight w:val="green"/>
+                <w:cs/>
+                <w:lang w:bidi="ta-IN"/>
+                <w14:ligatures w14:val="standardContextual"/>
+              </w:rPr>
+              <w:t>ர்</w:t>
+            </w:r>
+            <w:r>
+              <w:rPr>
+                <w:rFonts w:ascii="Latha" w:hAnsi="Latha" w:cs="Latha"/>
+                <w:szCs w:val="24"/>
+                <w:highlight w:val="green"/>
+                <w:cs/>
+                <w:lang w:bidi="ta-IN"/>
+                <w14:ligatures w14:val="standardContextual"/>
+              </w:rPr>
+              <w:t>மா</w:t>
+            </w:r>
+            <w:r>
+              <w:rPr>
+                <w:rFonts w:ascii="BRH Tamil Tab Extra" w:hAnsi="BRH Tamil Tab Extra" w:cs="Latha"/>
+                <w:b/>
+                <w:bCs/>
+                <w:szCs w:val="28"/>
+                <w:lang w:bidi="ta-IN"/>
+                <w14:ligatures w14:val="standardContextual"/>
+              </w:rPr>
+              <w:t>…</w:t>
+            </w:r>
+            <w:r>
+              <w:rPr>
+                <w:rFonts w:ascii="Latha" w:hAnsi="Latha" w:cs="Latha"/>
+                <w:szCs w:val="24"/>
+                <w:lang w:bidi="ta-IN"/>
+                <w14:ligatures w14:val="standardContextual"/>
+              </w:rPr>
+              <w:t xml:space="preserve"> </w:t>
+            </w:r>
+            <w:r>
+              <w:rPr>
+                <w:rFonts w:ascii="Latha" w:hAnsi="Latha" w:cs="Latha"/>
+                <w:szCs w:val="24"/>
+                <w:cs/>
+                <w:lang w:bidi="ta-IN"/>
+                <w14:ligatures w14:val="standardContextual"/>
+              </w:rPr>
+              <w:t>த ம</w:t>
+            </w:r>
+            <w:r>
+              <w:rPr>
+                <w:rFonts w:ascii="BRH Tamil Tab Extra" w:hAnsi="BRH Tamil Tab Extra" w:cs="Latha"/>
+                <w:b/>
+                <w:bCs/>
+                <w:szCs w:val="28"/>
+                <w:lang w:bidi="ta-IN"/>
+                <w14:ligatures w14:val="standardContextual"/>
+              </w:rPr>
+              <w:t>†</w:t>
+            </w:r>
+            <w:r>
+              <w:rPr>
+                <w:rFonts w:ascii="Latha" w:hAnsi="Latha" w:cs="Latha"/>
+                <w:szCs w:val="24"/>
+                <w:cs/>
+                <w:lang w:bidi="ta-IN"/>
+                <w14:ligatures w14:val="standardContextual"/>
+              </w:rPr>
+              <w:t>ப</w:t>
+            </w:r>
+            <w:r>
+              <w:rPr>
+                <w:rFonts w:ascii="Latha" w:hAnsi="Latha" w:cs="Latha"/>
+                <w:b/>
+                <w:bCs/>
+                <w:position w:val="-12"/>
+                <w:szCs w:val="24"/>
+                <w:cs/>
+                <w:lang w:bidi="ta-IN"/>
+                <w14:ligatures w14:val="standardContextual"/>
+              </w:rPr>
+              <w:t>4</w:t>
+            </w:r>
+            <w:r>
+              <w:rPr>
+                <w:rFonts w:ascii="Latha" w:hAnsi="Latha" w:cs="Latha"/>
+                <w:szCs w:val="24"/>
+                <w:cs/>
+                <w:lang w:bidi="ta-IN"/>
+                <w14:ligatures w14:val="standardContextual"/>
+              </w:rPr>
+              <w:t>வ த</w:t>
+            </w:r>
+            <w:r>
+              <w:rPr>
+                <w:rFonts w:ascii="Latha" w:hAnsi="Latha" w:cs="Latha"/>
+                <w:b/>
+                <w:bCs/>
+                <w:position w:val="-12"/>
+                <w:szCs w:val="24"/>
+                <w:cs/>
+                <w:lang w:bidi="ta-IN"/>
+                <w14:ligatures w14:val="standardContextual"/>
+              </w:rPr>
+              <w:t>3</w:t>
+            </w:r>
+            <w:r>
+              <w:rPr>
+                <w:rFonts w:ascii="Latha" w:hAnsi="Latha" w:cs="Latha"/>
+                <w:szCs w:val="24"/>
+                <w:cs/>
+                <w:lang w:bidi="ta-IN"/>
+                <w14:ligatures w14:val="standardContextual"/>
+              </w:rPr>
+              <w:t>ப</w:t>
+            </w:r>
+            <w:r>
+              <w:rPr>
+                <w:rFonts w:ascii="Latha" w:hAnsi="Latha" w:cs="Latha"/>
+                <w:b/>
+                <w:bCs/>
+                <w:position w:val="-12"/>
+                <w:szCs w:val="24"/>
+                <w:cs/>
+                <w:lang w:bidi="ta-IN"/>
+                <w14:ligatures w14:val="standardContextual"/>
+              </w:rPr>
+              <w:t>4</w:t>
+            </w:r>
+            <w:r>
+              <w:rPr>
+                <w:rFonts w:ascii="Latha" w:hAnsi="Latha" w:cs="Latha"/>
+                <w:szCs w:val="24"/>
+                <w:cs/>
+                <w:lang w:bidi="ta-IN"/>
+                <w14:ligatures w14:val="standardContextual"/>
+              </w:rPr>
+              <w:t>வ</w:t>
+            </w:r>
+            <w:r>
+              <w:rPr>
+                <w:rFonts w:ascii="BRH Tamil Tab Extra" w:hAnsi="BRH Tamil Tab Extra" w:cs="Latha"/>
+                <w:b/>
+                <w:bCs/>
+                <w:szCs w:val="28"/>
+                <w:lang w:bidi="ta-IN"/>
+                <w14:ligatures w14:val="standardContextual"/>
+              </w:rPr>
+              <w:t>…</w:t>
+            </w:r>
+            <w:r>
+              <w:rPr>
+                <w:rFonts w:ascii="Latha" w:hAnsi="Latha" w:cs="Latha"/>
+                <w:szCs w:val="24"/>
+                <w:cs/>
+                <w:lang w:bidi="ta-IN"/>
+                <w14:ligatures w14:val="standardContextual"/>
+              </w:rPr>
+              <w:t xml:space="preserve">த் தம் </w:t>
+            </w:r>
+            <w:r>
+              <w:rPr>
+                <w:rFonts w:ascii="BRH Devanagari Extra" w:hAnsi="BRH Devanagari Extra" w:cs="Latha"/>
+                <w:b/>
+                <w:bCs/>
+                <w:szCs w:val="28"/>
+                <w:lang w:bidi="ta-IN"/>
+                <w14:ligatures w14:val="standardContextual"/>
+              </w:rPr>
+              <w:t>Æ</w:t>
+            </w:r>
+            <w:r>
+              <w:rPr>
+                <w:rFonts w:ascii="Latha" w:hAnsi="Latha" w:cs="Latha"/>
+                <w:szCs w:val="24"/>
+                <w:cs/>
+                <w:lang w:bidi="ta-IN"/>
+                <w14:ligatures w14:val="standardContextual"/>
+              </w:rPr>
+              <w:t>வி</w:t>
+            </w:r>
+            <w:r>
+              <w:rPr>
+                <w:rFonts w:ascii="BRH Tamil Tab Extra" w:hAnsi="BRH Tamil Tab Extra" w:cs="Latha"/>
+                <w:b/>
+                <w:bCs/>
+                <w:szCs w:val="28"/>
+                <w:lang w:bidi="ta-IN"/>
+                <w14:ligatures w14:val="standardContextual"/>
+              </w:rPr>
+              <w:t>…</w:t>
+            </w:r>
+            <w:r>
+              <w:rPr>
+                <w:rFonts w:ascii="Latha" w:hAnsi="Latha" w:cs="Latha"/>
+                <w:szCs w:val="24"/>
+                <w:cs/>
+                <w:lang w:bidi="ta-IN"/>
+                <w14:ligatures w14:val="standardContextual"/>
+              </w:rPr>
+              <w:t>ஶ்வ</w:t>
+            </w:r>
+            <w:r>
+              <w:rPr>
+                <w:rFonts w:ascii="Latha" w:hAnsi="Latha" w:cs="Latha"/>
+                <w:szCs w:val="24"/>
                 <w:cs/>
                 <w:lang w:bidi="ta-IN"/>
                 <w14:ligatures w14:val="standardContextual"/>
@@ -17217,289 +17655,18 @@
               <w:rPr>
                 <w:rFonts w:ascii="Latha" w:hAnsi="Latha" w:cs="Latha"/>
                 <w:szCs w:val="24"/>
-                <w:highlight w:val="yellow"/>
-                <w:cs/>
-                <w:lang w:bidi="ta-IN"/>
-                <w14:ligatures w14:val="standardContextual"/>
-              </w:rPr>
-              <w:t>மா</w:t>
-            </w:r>
-            <w:r>
-              <w:rPr>
-                <w:rFonts w:ascii="Latha" w:hAnsi="Latha" w:cs="Latha"/>
-                <w:szCs w:val="24"/>
-                <w:cs/>
-                <w:lang w:bidi="ta-IN"/>
-                <w14:ligatures w14:val="standardContextual"/>
-              </w:rPr>
-              <w:t xml:space="preserve"> வி</w:t>
-            </w:r>
-            <w:r>
-              <w:rPr>
-                <w:rFonts w:ascii="BRH Tamil Tab Extra" w:hAnsi="BRH Tamil Tab Extra" w:cs="Latha"/>
-                <w:b/>
-                <w:bCs/>
-                <w:szCs w:val="28"/>
-                <w:lang w:bidi="ta-IN"/>
-                <w14:ligatures w14:val="standardContextual"/>
-              </w:rPr>
-              <w:t>…</w:t>
-            </w:r>
-            <w:r>
-              <w:rPr>
-                <w:rFonts w:ascii="Latha" w:hAnsi="Latha" w:cs="Latha"/>
-                <w:szCs w:val="24"/>
-                <w:cs/>
-                <w:lang w:bidi="ta-IN"/>
-                <w14:ligatures w14:val="standardContextual"/>
-              </w:rPr>
-              <w:t>ஶ்வ</w:t>
-            </w:r>
-            <w:r>
-              <w:rPr>
-                <w:rFonts w:ascii="Latha" w:hAnsi="Latha" w:cs="Latha"/>
-                <w:szCs w:val="24"/>
-                <w:highlight w:val="yellow"/>
-                <w:cs/>
-                <w:lang w:bidi="ta-IN"/>
-                <w14:ligatures w14:val="standardContextual"/>
-              </w:rPr>
-              <w:t>க</w:t>
-            </w:r>
-            <w:r>
-              <w:rPr>
-                <w:rFonts w:ascii="BRH Tamil Tab Extra" w:hAnsi="BRH Tamil Tab Extra" w:cs="Latha"/>
-                <w:b/>
-                <w:bCs/>
-                <w:szCs w:val="28"/>
-                <w:highlight w:val="yellow"/>
-                <w:lang w:bidi="ta-IN"/>
-                <w14:ligatures w14:val="standardContextual"/>
-              </w:rPr>
-              <w:t>†</w:t>
-            </w:r>
-            <w:r>
-              <w:rPr>
-                <w:rFonts w:ascii="Latha" w:hAnsi="Latha" w:cs="Latha"/>
-                <w:szCs w:val="24"/>
-                <w:highlight w:val="yellow"/>
-                <w:cs/>
-                <w:lang w:bidi="ta-IN"/>
-                <w14:ligatures w14:val="standardContextual"/>
-              </w:rPr>
-              <w:t>மா</w:t>
-            </w:r>
-            <w:r>
-              <w:rPr>
-                <w:rFonts w:ascii="BRH Tamil Tab Extra" w:hAnsi="BRH Tamil Tab Extra" w:cs="Latha"/>
-                <w:b/>
-                <w:bCs/>
-                <w:szCs w:val="28"/>
-                <w:lang w:bidi="ta-IN"/>
-                <w14:ligatures w14:val="standardContextual"/>
-              </w:rPr>
-              <w:t>…</w:t>
-            </w:r>
-            <w:r>
-              <w:rPr>
-                <w:rFonts w:ascii="Latha" w:hAnsi="Latha" w:cs="Latha"/>
-                <w:szCs w:val="24"/>
-                <w:lang w:bidi="ta-IN"/>
-                <w14:ligatures w14:val="standardContextual"/>
-              </w:rPr>
-              <w:t xml:space="preserve"> </w:t>
-            </w:r>
-            <w:r>
-              <w:rPr>
-                <w:rFonts w:ascii="Latha" w:hAnsi="Latha" w:cs="Latha"/>
-                <w:szCs w:val="24"/>
-                <w:cs/>
-                <w:lang w:bidi="ta-IN"/>
-                <w14:ligatures w14:val="standardContextual"/>
-              </w:rPr>
-              <w:t>த ம</w:t>
-            </w:r>
-            <w:r>
-              <w:rPr>
-                <w:rFonts w:ascii="BRH Tamil Tab Extra" w:hAnsi="BRH Tamil Tab Extra" w:cs="Latha"/>
-                <w:b/>
-                <w:bCs/>
-                <w:szCs w:val="28"/>
-                <w:lang w:bidi="ta-IN"/>
-                <w14:ligatures w14:val="standardContextual"/>
-              </w:rPr>
-              <w:t>†</w:t>
-            </w:r>
-            <w:r>
-              <w:rPr>
-                <w:rFonts w:ascii="Latha" w:hAnsi="Latha" w:cs="Latha"/>
-                <w:szCs w:val="24"/>
-                <w:cs/>
-                <w:lang w:bidi="ta-IN"/>
-                <w14:ligatures w14:val="standardContextual"/>
-              </w:rPr>
-              <w:t>ப</w:t>
-            </w:r>
-            <w:r>
-              <w:rPr>
-                <w:rFonts w:ascii="Latha" w:hAnsi="Latha" w:cs="Latha"/>
-                <w:b/>
-                <w:bCs/>
-                <w:position w:val="-12"/>
-                <w:szCs w:val="24"/>
-                <w:cs/>
-                <w:lang w:bidi="ta-IN"/>
-                <w14:ligatures w14:val="standardContextual"/>
-              </w:rPr>
-              <w:t>4</w:t>
-            </w:r>
-            <w:r>
-              <w:rPr>
-                <w:rFonts w:ascii="Latha" w:hAnsi="Latha" w:cs="Latha"/>
-                <w:szCs w:val="24"/>
-                <w:cs/>
-                <w:lang w:bidi="ta-IN"/>
-                <w14:ligatures w14:val="standardContextual"/>
-              </w:rPr>
-              <w:t>வ த</w:t>
-            </w:r>
-            <w:r>
-              <w:rPr>
-                <w:rFonts w:ascii="Latha" w:hAnsi="Latha" w:cs="Latha"/>
-                <w:b/>
-                <w:bCs/>
-                <w:position w:val="-12"/>
-                <w:szCs w:val="24"/>
-                <w:cs/>
-                <w:lang w:bidi="ta-IN"/>
-                <w14:ligatures w14:val="standardContextual"/>
-              </w:rPr>
-              <w:t>3</w:t>
-            </w:r>
-            <w:r>
-              <w:rPr>
-                <w:rFonts w:ascii="Latha" w:hAnsi="Latha" w:cs="Latha"/>
-                <w:szCs w:val="24"/>
-                <w:cs/>
-                <w:lang w:bidi="ta-IN"/>
-                <w14:ligatures w14:val="standardContextual"/>
-              </w:rPr>
-              <w:t>ப</w:t>
-            </w:r>
-            <w:r>
-              <w:rPr>
-                <w:rFonts w:ascii="Latha" w:hAnsi="Latha" w:cs="Latha"/>
-                <w:b/>
-                <w:bCs/>
-                <w:position w:val="-12"/>
-                <w:szCs w:val="24"/>
-                <w:cs/>
-                <w:lang w:bidi="ta-IN"/>
-                <w14:ligatures w14:val="standardContextual"/>
-              </w:rPr>
-              <w:t>4</w:t>
-            </w:r>
-            <w:r>
-              <w:rPr>
-                <w:rFonts w:ascii="Latha" w:hAnsi="Latha" w:cs="Latha"/>
-                <w:szCs w:val="24"/>
-                <w:cs/>
-                <w:lang w:bidi="ta-IN"/>
-                <w14:ligatures w14:val="standardContextual"/>
-              </w:rPr>
-              <w:t>வ</w:t>
-            </w:r>
-            <w:r>
-              <w:rPr>
-                <w:rFonts w:ascii="BRH Tamil Tab Extra" w:hAnsi="BRH Tamil Tab Extra" w:cs="Latha"/>
-                <w:b/>
-                <w:bCs/>
-                <w:szCs w:val="28"/>
-                <w:lang w:bidi="ta-IN"/>
-                <w14:ligatures w14:val="standardContextual"/>
-              </w:rPr>
-              <w:t>…</w:t>
-            </w:r>
-            <w:r>
-              <w:rPr>
-                <w:rFonts w:ascii="Latha" w:hAnsi="Latha" w:cs="Latha"/>
-                <w:szCs w:val="24"/>
-                <w:cs/>
-                <w:lang w:bidi="ta-IN"/>
-                <w14:ligatures w14:val="standardContextual"/>
-              </w:rPr>
-              <w:t xml:space="preserve">த் தம் </w:t>
-            </w:r>
-            <w:r>
-              <w:rPr>
-                <w:rFonts w:ascii="BRH Devanagari Extra" w:hAnsi="BRH Devanagari Extra" w:cs="Latha"/>
-                <w:b/>
-                <w:bCs/>
-                <w:szCs w:val="28"/>
-                <w:lang w:bidi="ta-IN"/>
-                <w14:ligatures w14:val="standardContextual"/>
-              </w:rPr>
-              <w:t>Æ</w:t>
-            </w:r>
-            <w:r>
-              <w:rPr>
-                <w:rFonts w:ascii="Latha" w:hAnsi="Latha" w:cs="Latha"/>
-                <w:szCs w:val="24"/>
-                <w:cs/>
-                <w:lang w:bidi="ta-IN"/>
-                <w14:ligatures w14:val="standardContextual"/>
-              </w:rPr>
-              <w:t>வி</w:t>
-            </w:r>
-            <w:r>
-              <w:rPr>
-                <w:rFonts w:ascii="BRH Tamil Tab Extra" w:hAnsi="BRH Tamil Tab Extra" w:cs="Latha"/>
-                <w:b/>
-                <w:bCs/>
-                <w:szCs w:val="28"/>
-                <w:lang w:bidi="ta-IN"/>
-                <w14:ligatures w14:val="standardContextual"/>
-              </w:rPr>
-              <w:t>…</w:t>
-            </w:r>
-            <w:r>
-              <w:rPr>
-                <w:rFonts w:ascii="Latha" w:hAnsi="Latha" w:cs="Latha"/>
-                <w:szCs w:val="24"/>
-                <w:cs/>
-                <w:lang w:bidi="ta-IN"/>
-                <w14:ligatures w14:val="standardContextual"/>
-              </w:rPr>
-              <w:t>ஶ்வ</w:t>
-            </w:r>
-            <w:r>
-              <w:rPr>
-                <w:rFonts w:ascii="Latha" w:hAnsi="Latha" w:cs="Latha"/>
-                <w:szCs w:val="24"/>
-                <w:highlight w:val="yellow"/>
-                <w:cs/>
-                <w:lang w:bidi="ta-IN"/>
-                <w14:ligatures w14:val="standardContextual"/>
-              </w:rPr>
-              <w:t>க</w:t>
-            </w:r>
-            <w:r>
-              <w:rPr>
-                <w:rFonts w:ascii="BRH Tamil Tab Extra" w:hAnsi="BRH Tamil Tab Extra" w:cs="Latha"/>
-                <w:b/>
-                <w:bCs/>
-                <w:szCs w:val="28"/>
-                <w:highlight w:val="yellow"/>
-                <w:lang w:bidi="ta-IN"/>
-                <w14:ligatures w14:val="standardContextual"/>
-              </w:rPr>
-              <w:t>†</w:t>
-            </w:r>
-            <w:r>
-              <w:rPr>
-                <w:rFonts w:ascii="Latha" w:hAnsi="Latha" w:cs="Latha"/>
-                <w:szCs w:val="24"/>
-                <w:highlight w:val="yellow"/>
+                <w:highlight w:val="green"/>
+                <w:cs/>
+                <w:lang w:bidi="ta-IN"/>
+                <w14:ligatures w14:val="standardContextual"/>
+              </w:rPr>
+              <w:t>ர்</w:t>
+            </w:r>
+            <w:r>
+              <w:rPr>
+                <w:rFonts w:ascii="Latha" w:hAnsi="Latha" w:cs="Latha"/>
+                <w:szCs w:val="24"/>
+                <w:highlight w:val="green"/>
                 <w:cs/>
                 <w:lang w:bidi="ta-IN"/>
                 <w14:ligatures w14:val="standardContextual"/>
@@ -17548,7 +17715,19 @@
                 <w:lang w:bidi="ta-IN"/>
                 <w14:ligatures w14:val="standardContextual"/>
               </w:rPr>
-              <w:t>(4</w:t>
+              <w:t>(</w:t>
+            </w:r>
+            <w:proofErr w:type="gramStart"/>
+            <w:r>
+              <w:rPr>
+                <w:rFonts w:ascii="Latha" w:hAnsi="Latha" w:cs="Latha"/>
+                <w:b/>
+                <w:bCs/>
+                <w:szCs w:val="24"/>
+                <w:lang w:bidi="ta-IN"/>
+                <w14:ligatures w14:val="standardContextual"/>
+              </w:rPr>
+              <w:t>4</w:t>
             </w:r>
             <w:r>
               <w:rPr>
@@ -17573,6 +17752,7 @@
               </w:rPr>
               <w:t>[</w:t>
             </w:r>
+            <w:proofErr w:type="gramEnd"/>
             <w:r>
               <w:rPr>
                 <w:rFonts w:ascii="Latha" w:hAnsi="Latha" w:cs="Latha"/>
@@ -17685,6 +17865,7 @@
               </w:rPr>
               <w:t>)</w:t>
             </w:r>
+            <w:proofErr w:type="gramStart"/>
             <w:r>
               <w:rPr>
                 <w:rFonts w:ascii="Latha" w:hAnsi="Latha" w:cs="Latha"/>
@@ -17702,7 +17883,18 @@
                 <w:lang w:bidi="ta-IN"/>
                 <w14:ligatures w14:val="standardContextual"/>
               </w:rPr>
-              <w:t xml:space="preserve">தம் </w:t>
+              <w:t>தம்</w:t>
+            </w:r>
+            <w:proofErr w:type="gramEnd"/>
+            <w:r>
+              <w:rPr>
+                <w:rFonts w:ascii="Latha" w:hAnsi="Latha" w:cs="Latha"/>
+                <w:szCs w:val="24"/>
+                <w:cs/>
+                <w:lang w:bidi="ta-IN"/>
+                <w14:ligatures w14:val="standardContextual"/>
+              </w:rPr>
+              <w:t xml:space="preserve"> </w:t>
             </w:r>
             <w:r>
               <w:rPr>
@@ -18541,7 +18733,19 @@
                 <w14:ligatures w14:val="standardContextual"/>
               </w:rPr>
               <w:lastRenderedPageBreak/>
-              <w:t>(4</w:t>
+              <w:t>(</w:t>
+            </w:r>
+            <w:proofErr w:type="gramStart"/>
+            <w:r>
+              <w:rPr>
+                <w:rFonts w:ascii="Latha" w:hAnsi="Latha" w:cs="Latha"/>
+                <w:b/>
+                <w:bCs/>
+                <w:szCs w:val="24"/>
+                <w:lang w:bidi="ta-IN"/>
+                <w14:ligatures w14:val="standardContextual"/>
+              </w:rPr>
+              <w:t>4</w:t>
             </w:r>
             <w:r>
               <w:rPr>
@@ -18566,6 +18770,7 @@
               </w:rPr>
               <w:t>[</w:t>
             </w:r>
+            <w:proofErr w:type="gramEnd"/>
             <w:r>
               <w:rPr>
                 <w:rFonts w:ascii="Latha" w:hAnsi="Latha" w:cs="Latha"/>
@@ -18678,6 +18883,7 @@
               </w:rPr>
               <w:t>)</w:t>
             </w:r>
+            <w:proofErr w:type="gramStart"/>
             <w:r>
               <w:rPr>
                 <w:rFonts w:ascii="Latha" w:hAnsi="Latha" w:cs="Latha"/>
@@ -18697,6 +18903,7 @@
               </w:rPr>
               <w:t>வி</w:t>
             </w:r>
+            <w:proofErr w:type="gramEnd"/>
             <w:r>
               <w:rPr>
                 <w:rFonts w:ascii="BRH Tamil Tab Extra" w:hAnsi="BRH Tamil Tab Extra" w:cs="Latha"/>
@@ -19750,6 +19957,7 @@
               </w:rPr>
               <w:t>)</w:t>
             </w:r>
+            <w:proofErr w:type="gramStart"/>
             <w:r>
               <w:rPr>
                 <w:rFonts w:ascii="Latha" w:hAnsi="Latha" w:cs="Latha"/>
@@ -19769,6 +19977,7 @@
               </w:rPr>
               <w:t>வி</w:t>
             </w:r>
+            <w:proofErr w:type="gramEnd"/>
             <w:r>
               <w:rPr>
                 <w:rFonts w:ascii="BRH Tamil Tab Extra" w:hAnsi="BRH Tamil Tab Extra" w:cs="Latha"/>
@@ -20058,7 +20267,19 @@
                 <w14:ligatures w14:val="standardContextual"/>
               </w:rPr>
               <w:lastRenderedPageBreak/>
-              <w:t>(4</w:t>
+              <w:t>(</w:t>
+            </w:r>
+            <w:proofErr w:type="gramStart"/>
+            <w:r>
+              <w:rPr>
+                <w:rFonts w:ascii="Latha" w:hAnsi="Latha" w:cs="Latha"/>
+                <w:b/>
+                <w:bCs/>
+                <w:szCs w:val="24"/>
+                <w:lang w:bidi="ta-IN"/>
+                <w14:ligatures w14:val="standardContextual"/>
+              </w:rPr>
+              <w:t>4</w:t>
             </w:r>
             <w:r>
               <w:rPr>
@@ -20083,6 +20304,7 @@
               </w:rPr>
               <w:t>[</w:t>
             </w:r>
+            <w:proofErr w:type="gramEnd"/>
             <w:r>
               <w:rPr>
                 <w:rFonts w:ascii="Latha" w:hAnsi="Latha" w:cs="Latha"/>
@@ -20230,6 +20452,7 @@
               </w:rPr>
               <w:t>)</w:t>
             </w:r>
+            <w:proofErr w:type="gramStart"/>
             <w:r>
               <w:rPr>
                 <w:rFonts w:ascii="Latha" w:hAnsi="Latha" w:cs="Latha"/>
@@ -20249,6 +20472,7 @@
               </w:rPr>
               <w:t>ப</w:t>
             </w:r>
+            <w:proofErr w:type="gramEnd"/>
             <w:r>
               <w:rPr>
                 <w:rFonts w:ascii="BRH Tamil Tab Extra" w:hAnsi="BRH Tamil Tab Extra" w:cs="Latha"/>
@@ -20794,6 +21018,166 @@
                 <w:lang w:bidi="ta-IN"/>
                 <w14:ligatures w14:val="standardContextual"/>
               </w:rPr>
+              <w:t>(</w:t>
+            </w:r>
+            <w:proofErr w:type="gramStart"/>
+            <w:r>
+              <w:rPr>
+                <w:rFonts w:ascii="Latha" w:hAnsi="Latha" w:cs="Latha"/>
+                <w:b/>
+                <w:bCs/>
+                <w:szCs w:val="24"/>
+                <w:lang w:bidi="ta-IN"/>
+                <w14:ligatures w14:val="standardContextual"/>
+              </w:rPr>
+              <w:t>4</w:t>
+            </w:r>
+            <w:r>
+              <w:rPr>
+                <w:rFonts w:ascii="Latha" w:hAnsi="Latha" w:cs="Latha"/>
+                <w:b/>
+                <w:bCs/>
+                <w:szCs w:val="24"/>
+                <w:cs/>
+                <w:lang w:bidi="ta-IN"/>
+                <w14:ligatures w14:val="standardContextual"/>
+              </w:rPr>
+              <w:t>4)</w:t>
+            </w:r>
+            <w:r>
+              <w:rPr>
+                <w:rFonts w:ascii="Latha" w:hAnsi="Latha" w:cs="Latha"/>
+                <w:b/>
+                <w:bCs/>
+                <w:szCs w:val="24"/>
+                <w:lang w:bidi="ta-IN"/>
+                <w14:ligatures w14:val="standardContextual"/>
+              </w:rPr>
+              <w:t>[</w:t>
+            </w:r>
+            <w:proofErr w:type="gramEnd"/>
+            <w:r>
+              <w:rPr>
+                <w:rFonts w:ascii="Latha" w:hAnsi="Latha" w:cs="Latha"/>
+                <w:b/>
+                <w:bCs/>
+                <w:szCs w:val="24"/>
+                <w:cs/>
+                <w:lang w:bidi="ta-IN"/>
+                <w14:ligatures w14:val="standardContextual"/>
+              </w:rPr>
+              <w:t>ப</w:t>
+            </w:r>
+            <w:r>
+              <w:rPr>
+                <w:rFonts w:ascii="Latha" w:hAnsi="Latha" w:cs="Latha"/>
+                <w:b/>
+                <w:bCs/>
+                <w:szCs w:val="24"/>
+                <w:lang w:bidi="ta-IN"/>
+                <w14:ligatures w14:val="standardContextual"/>
+              </w:rPr>
+              <w:t>2</w:t>
+            </w:r>
+            <w:r>
+              <w:rPr>
+                <w:rFonts w:ascii="Latha" w:hAnsi="Latha" w:cs="Latha"/>
+                <w:b/>
+                <w:bCs/>
+                <w:szCs w:val="24"/>
+                <w:cs/>
+                <w:lang w:bidi="ta-IN"/>
+                <w14:ligatures w14:val="standardContextual"/>
+              </w:rPr>
+              <w:t>4</w:t>
+            </w:r>
+            <w:r>
+              <w:rPr>
+                <w:rFonts w:ascii="Latha" w:hAnsi="Latha" w:cs="Latha"/>
+                <w:b/>
+                <w:bCs/>
+                <w:szCs w:val="24"/>
+                <w:lang w:bidi="ta-IN"/>
+                <w14:ligatures w14:val="standardContextual"/>
+              </w:rPr>
+              <w:t>}</w:t>
+            </w:r>
+            <w:r>
+              <w:rPr>
+                <w:rFonts w:ascii="Latha" w:hAnsi="Latha" w:cs="Latha"/>
+                <w:szCs w:val="24"/>
+                <w:lang w:bidi="ta-IN"/>
+                <w14:ligatures w14:val="standardContextual"/>
+              </w:rPr>
+              <w:t xml:space="preserve"> </w:t>
+            </w:r>
+            <w:r>
+              <w:rPr>
+                <w:rFonts w:ascii="Latha" w:hAnsi="Latha" w:cs="Latha"/>
+                <w:b/>
+                <w:bCs/>
+                <w:szCs w:val="24"/>
+                <w:cs/>
+                <w:lang w:bidi="ta-IN"/>
+                <w14:ligatures w14:val="standardContextual"/>
+              </w:rPr>
+              <w:t>5.7</w:t>
+            </w:r>
+            <w:r>
+              <w:rPr>
+                <w:rFonts w:ascii="Latha" w:hAnsi="Latha" w:cs="Latha"/>
+                <w:b/>
+                <w:bCs/>
+                <w:szCs w:val="24"/>
+                <w:lang w:bidi="ta-IN"/>
+                <w14:ligatures w14:val="standardContextual"/>
+              </w:rPr>
+              <w:t>.</w:t>
+            </w:r>
+            <w:r>
+              <w:rPr>
+                <w:rFonts w:ascii="Latha" w:hAnsi="Latha" w:cs="Latha"/>
+                <w:b/>
+                <w:bCs/>
+                <w:szCs w:val="24"/>
+                <w:cs/>
+                <w:lang w:bidi="ta-IN"/>
+                <w14:ligatures w14:val="standardContextual"/>
+              </w:rPr>
+              <w:t>6</w:t>
+            </w:r>
+            <w:r>
+              <w:rPr>
+                <w:rFonts w:ascii="Latha" w:hAnsi="Latha" w:cs="Latha"/>
+                <w:b/>
+                <w:bCs/>
+                <w:szCs w:val="24"/>
+                <w:lang w:bidi="ta-IN"/>
+                <w14:ligatures w14:val="standardContextual"/>
+              </w:rPr>
+              <w:t>.</w:t>
+            </w:r>
+            <w:r>
+              <w:rPr>
+                <w:rFonts w:ascii="Latha" w:hAnsi="Latha" w:cs="Latha"/>
+                <w:b/>
+                <w:bCs/>
+                <w:szCs w:val="24"/>
+                <w:cs/>
+                <w:lang w:bidi="ta-IN"/>
+                <w14:ligatures w14:val="standardContextual"/>
+              </w:rPr>
+              <w:t>1</w:t>
+            </w:r>
+            <w:r>
+              <w:rPr>
+                <w:rFonts w:ascii="Latha" w:hAnsi="Latha" w:cs="Latha"/>
+                <w:b/>
+                <w:bCs/>
+                <w:szCs w:val="24"/>
+                <w:lang w:bidi="ta-IN"/>
+                <w14:ligatures w14:val="standardContextual"/>
+              </w:rPr>
               <w:t>(4</w:t>
             </w:r>
             <w:r>
@@ -20802,176 +21186,41 @@
                 <w:b/>
                 <w:bCs/>
                 <w:szCs w:val="24"/>
-                <w:cs/>
-                <w:lang w:bidi="ta-IN"/>
-                <w14:ligatures w14:val="standardContextual"/>
-              </w:rPr>
-              <w:t>4)</w:t>
-            </w:r>
-            <w:r>
-              <w:rPr>
-                <w:rFonts w:ascii="Latha" w:hAnsi="Latha" w:cs="Latha"/>
-                <w:b/>
-                <w:bCs/>
-                <w:szCs w:val="24"/>
-                <w:lang w:bidi="ta-IN"/>
-                <w14:ligatures w14:val="standardContextual"/>
-              </w:rPr>
-              <w:t>[</w:t>
-            </w:r>
-            <w:r>
-              <w:rPr>
-                <w:rFonts w:ascii="Latha" w:hAnsi="Latha" w:cs="Latha"/>
-                <w:b/>
-                <w:bCs/>
-                <w:szCs w:val="24"/>
-                <w:cs/>
-                <w:lang w:bidi="ta-IN"/>
-                <w14:ligatures w14:val="standardContextual"/>
-              </w:rPr>
-              <w:t>ப</w:t>
-            </w:r>
-            <w:r>
-              <w:rPr>
-                <w:rFonts w:ascii="Latha" w:hAnsi="Latha" w:cs="Latha"/>
-                <w:b/>
-                <w:bCs/>
-                <w:szCs w:val="24"/>
-                <w:lang w:bidi="ta-IN"/>
-                <w14:ligatures w14:val="standardContextual"/>
-              </w:rPr>
-              <w:t>2</w:t>
-            </w:r>
-            <w:r>
-              <w:rPr>
-                <w:rFonts w:ascii="Latha" w:hAnsi="Latha" w:cs="Latha"/>
-                <w:b/>
-                <w:bCs/>
-                <w:szCs w:val="24"/>
-                <w:cs/>
-                <w:lang w:bidi="ta-IN"/>
-                <w14:ligatures w14:val="standardContextual"/>
-              </w:rPr>
-              <w:t>4</w:t>
-            </w:r>
-            <w:r>
-              <w:rPr>
-                <w:rFonts w:ascii="Latha" w:hAnsi="Latha" w:cs="Latha"/>
-                <w:b/>
-                <w:bCs/>
-                <w:szCs w:val="24"/>
-                <w:lang w:bidi="ta-IN"/>
-                <w14:ligatures w14:val="standardContextual"/>
-              </w:rPr>
-              <w:t>}</w:t>
-            </w:r>
-            <w:r>
-              <w:rPr>
-                <w:rFonts w:ascii="Latha" w:hAnsi="Latha" w:cs="Latha"/>
-                <w:szCs w:val="24"/>
+                <w:lang w:bidi="ta-IN"/>
+                <w14:ligatures w14:val="standardContextual"/>
+              </w:rPr>
+              <w:t>0)</w:t>
+            </w:r>
+            <w:proofErr w:type="gramStart"/>
+            <w:r>
+              <w:rPr>
+                <w:rFonts w:ascii="Latha" w:hAnsi="Latha" w:cs="Latha"/>
+                <w:szCs w:val="24"/>
+                <w:lang w:bidi="ta-IN"/>
+                <w14:ligatures w14:val="standardContextual"/>
+              </w:rPr>
+              <w:t xml:space="preserve">-  </w:t>
+            </w:r>
+            <w:r>
+              <w:rPr>
+                <w:rFonts w:ascii="Latha" w:hAnsi="Latha" w:cs="Latha"/>
+                <w:szCs w:val="24"/>
+                <w:cs/>
+                <w:lang w:bidi="ta-IN"/>
+                <w14:ligatures w14:val="standardContextual"/>
+              </w:rPr>
+              <w:t>ப்ராங்</w:t>
+            </w:r>
+            <w:proofErr w:type="gramEnd"/>
+            <w:r>
+              <w:rPr>
+                <w:rFonts w:ascii="Latha" w:hAnsi="Latha" w:cs="Latha"/>
+                <w:szCs w:val="24"/>
+                <w:cs/>
                 <w:lang w:bidi="ta-IN"/>
                 <w14:ligatures w14:val="standardContextual"/>
               </w:rPr>
               <w:t xml:space="preserve"> </w:t>
-            </w:r>
-            <w:r>
-              <w:rPr>
-                <w:rFonts w:ascii="Latha" w:hAnsi="Latha" w:cs="Latha"/>
-                <w:b/>
-                <w:bCs/>
-                <w:szCs w:val="24"/>
-                <w:cs/>
-                <w:lang w:bidi="ta-IN"/>
-                <w14:ligatures w14:val="standardContextual"/>
-              </w:rPr>
-              <w:t>5.7</w:t>
-            </w:r>
-            <w:r>
-              <w:rPr>
-                <w:rFonts w:ascii="Latha" w:hAnsi="Latha" w:cs="Latha"/>
-                <w:b/>
-                <w:bCs/>
-                <w:szCs w:val="24"/>
-                <w:lang w:bidi="ta-IN"/>
-                <w14:ligatures w14:val="standardContextual"/>
-              </w:rPr>
-              <w:t>.</w:t>
-            </w:r>
-            <w:r>
-              <w:rPr>
-                <w:rFonts w:ascii="Latha" w:hAnsi="Latha" w:cs="Latha"/>
-                <w:b/>
-                <w:bCs/>
-                <w:szCs w:val="24"/>
-                <w:cs/>
-                <w:lang w:bidi="ta-IN"/>
-                <w14:ligatures w14:val="standardContextual"/>
-              </w:rPr>
-              <w:t>6</w:t>
-            </w:r>
-            <w:r>
-              <w:rPr>
-                <w:rFonts w:ascii="Latha" w:hAnsi="Latha" w:cs="Latha"/>
-                <w:b/>
-                <w:bCs/>
-                <w:szCs w:val="24"/>
-                <w:lang w:bidi="ta-IN"/>
-                <w14:ligatures w14:val="standardContextual"/>
-              </w:rPr>
-              <w:t>.</w:t>
-            </w:r>
-            <w:r>
-              <w:rPr>
-                <w:rFonts w:ascii="Latha" w:hAnsi="Latha" w:cs="Latha"/>
-                <w:b/>
-                <w:bCs/>
-                <w:szCs w:val="24"/>
-                <w:cs/>
-                <w:lang w:bidi="ta-IN"/>
-                <w14:ligatures w14:val="standardContextual"/>
-              </w:rPr>
-              <w:t>1</w:t>
-            </w:r>
-            <w:r>
-              <w:rPr>
-                <w:rFonts w:ascii="Latha" w:hAnsi="Latha" w:cs="Latha"/>
-                <w:b/>
-                <w:bCs/>
-                <w:szCs w:val="24"/>
-                <w:lang w:bidi="ta-IN"/>
-                <w14:ligatures w14:val="standardContextual"/>
-              </w:rPr>
-              <w:t>(4</w:t>
-            </w:r>
-            <w:r>
-              <w:rPr>
-                <w:rFonts w:ascii="Latha" w:hAnsi="Latha" w:cs="Latha"/>
-                <w:b/>
-                <w:bCs/>
-                <w:szCs w:val="24"/>
-                <w:lang w:bidi="ta-IN"/>
-                <w14:ligatures w14:val="standardContextual"/>
-              </w:rPr>
-              <w:t>0)</w:t>
-            </w:r>
-            <w:r>
-              <w:rPr>
-                <w:rFonts w:ascii="Latha" w:hAnsi="Latha" w:cs="Latha"/>
-                <w:szCs w:val="24"/>
-                <w:lang w:bidi="ta-IN"/>
-                <w14:ligatures w14:val="standardContextual"/>
-              </w:rPr>
-              <w:t xml:space="preserve">-  </w:t>
-            </w:r>
-            <w:r>
-              <w:rPr>
-                <w:rFonts w:ascii="Latha" w:hAnsi="Latha" w:cs="Latha"/>
-                <w:szCs w:val="24"/>
-                <w:cs/>
-                <w:lang w:bidi="ta-IN"/>
-                <w14:ligatures w14:val="standardContextual"/>
-              </w:rPr>
-              <w:t xml:space="preserve">ப்ராங் </w:t>
             </w:r>
             <w:r>
               <w:rPr>
@@ -21758,7 +22007,19 @@
                 <w:lang w:bidi="ta-IN"/>
                 <w14:ligatures w14:val="standardContextual"/>
               </w:rPr>
-              <w:t>(4</w:t>
+              <w:t>(</w:t>
+            </w:r>
+            <w:proofErr w:type="gramStart"/>
+            <w:r>
+              <w:rPr>
+                <w:rFonts w:ascii="Latha" w:hAnsi="Latha" w:cs="Latha"/>
+                <w:b/>
+                <w:bCs/>
+                <w:szCs w:val="24"/>
+                <w:lang w:bidi="ta-IN"/>
+                <w14:ligatures w14:val="standardContextual"/>
+              </w:rPr>
+              <w:t>4</w:t>
             </w:r>
             <w:r>
               <w:rPr>
@@ -21783,6 +22044,7 @@
               </w:rPr>
               <w:t>[</w:t>
             </w:r>
+            <w:proofErr w:type="gramEnd"/>
             <w:r>
               <w:rPr>
                 <w:rFonts w:ascii="Latha" w:hAnsi="Latha" w:cs="Latha"/>
@@ -21930,6 +22192,7 @@
               </w:rPr>
               <w:t>)</w:t>
             </w:r>
+            <w:proofErr w:type="gramStart"/>
             <w:r>
               <w:rPr>
                 <w:rFonts w:ascii="Latha" w:hAnsi="Latha" w:cs="Latha"/>
@@ -21949,6 +22212,7 @@
               </w:rPr>
               <w:t>ப</w:t>
             </w:r>
+            <w:proofErr w:type="gramEnd"/>
             <w:r>
               <w:rPr>
                 <w:rFonts w:ascii="BRH Tamil Tab Extra" w:hAnsi="BRH Tamil Tab Extra" w:cs="Latha"/>
@@ -22474,6 +22738,166 @@
                 <w:lang w:bidi="ta-IN"/>
                 <w14:ligatures w14:val="standardContextual"/>
               </w:rPr>
+              <w:t>(</w:t>
+            </w:r>
+            <w:proofErr w:type="gramStart"/>
+            <w:r>
+              <w:rPr>
+                <w:rFonts w:ascii="Latha" w:hAnsi="Latha" w:cs="Latha"/>
+                <w:b/>
+                <w:bCs/>
+                <w:szCs w:val="24"/>
+                <w:lang w:bidi="ta-IN"/>
+                <w14:ligatures w14:val="standardContextual"/>
+              </w:rPr>
+              <w:t>4</w:t>
+            </w:r>
+            <w:r>
+              <w:rPr>
+                <w:rFonts w:ascii="Latha" w:hAnsi="Latha" w:cs="Latha"/>
+                <w:b/>
+                <w:bCs/>
+                <w:szCs w:val="24"/>
+                <w:cs/>
+                <w:lang w:bidi="ta-IN"/>
+                <w14:ligatures w14:val="standardContextual"/>
+              </w:rPr>
+              <w:t>4)</w:t>
+            </w:r>
+            <w:r>
+              <w:rPr>
+                <w:rFonts w:ascii="Latha" w:hAnsi="Latha" w:cs="Latha"/>
+                <w:b/>
+                <w:bCs/>
+                <w:szCs w:val="24"/>
+                <w:lang w:bidi="ta-IN"/>
+                <w14:ligatures w14:val="standardContextual"/>
+              </w:rPr>
+              <w:t>[</w:t>
+            </w:r>
+            <w:proofErr w:type="gramEnd"/>
+            <w:r>
+              <w:rPr>
+                <w:rFonts w:ascii="Latha" w:hAnsi="Latha" w:cs="Latha"/>
+                <w:b/>
+                <w:bCs/>
+                <w:szCs w:val="24"/>
+                <w:cs/>
+                <w:lang w:bidi="ta-IN"/>
+                <w14:ligatures w14:val="standardContextual"/>
+              </w:rPr>
+              <w:t>ப</w:t>
+            </w:r>
+            <w:r>
+              <w:rPr>
+                <w:rFonts w:ascii="Latha" w:hAnsi="Latha" w:cs="Latha"/>
+                <w:b/>
+                <w:bCs/>
+                <w:szCs w:val="24"/>
+                <w:lang w:bidi="ta-IN"/>
+                <w14:ligatures w14:val="standardContextual"/>
+              </w:rPr>
+              <w:t>2</w:t>
+            </w:r>
+            <w:r>
+              <w:rPr>
+                <w:rFonts w:ascii="Latha" w:hAnsi="Latha" w:cs="Latha"/>
+                <w:b/>
+                <w:bCs/>
+                <w:szCs w:val="24"/>
+                <w:cs/>
+                <w:lang w:bidi="ta-IN"/>
+                <w14:ligatures w14:val="standardContextual"/>
+              </w:rPr>
+              <w:t>4</w:t>
+            </w:r>
+            <w:r>
+              <w:rPr>
+                <w:rFonts w:ascii="Latha" w:hAnsi="Latha" w:cs="Latha"/>
+                <w:b/>
+                <w:bCs/>
+                <w:szCs w:val="24"/>
+                <w:lang w:bidi="ta-IN"/>
+                <w14:ligatures w14:val="standardContextual"/>
+              </w:rPr>
+              <w:t>}</w:t>
+            </w:r>
+            <w:r>
+              <w:rPr>
+                <w:rFonts w:ascii="Latha" w:hAnsi="Latha" w:cs="Latha"/>
+                <w:szCs w:val="24"/>
+                <w:lang w:bidi="ta-IN"/>
+                <w14:ligatures w14:val="standardContextual"/>
+              </w:rPr>
+              <w:t xml:space="preserve"> </w:t>
+            </w:r>
+            <w:r>
+              <w:rPr>
+                <w:rFonts w:ascii="Latha" w:hAnsi="Latha" w:cs="Latha"/>
+                <w:b/>
+                <w:bCs/>
+                <w:szCs w:val="24"/>
+                <w:cs/>
+                <w:lang w:bidi="ta-IN"/>
+                <w14:ligatures w14:val="standardContextual"/>
+              </w:rPr>
+              <w:t>5.7</w:t>
+            </w:r>
+            <w:r>
+              <w:rPr>
+                <w:rFonts w:ascii="Latha" w:hAnsi="Latha" w:cs="Latha"/>
+                <w:b/>
+                <w:bCs/>
+                <w:szCs w:val="24"/>
+                <w:lang w:bidi="ta-IN"/>
+                <w14:ligatures w14:val="standardContextual"/>
+              </w:rPr>
+              <w:t>.</w:t>
+            </w:r>
+            <w:r>
+              <w:rPr>
+                <w:rFonts w:ascii="Latha" w:hAnsi="Latha" w:cs="Latha"/>
+                <w:b/>
+                <w:bCs/>
+                <w:szCs w:val="24"/>
+                <w:cs/>
+                <w:lang w:bidi="ta-IN"/>
+                <w14:ligatures w14:val="standardContextual"/>
+              </w:rPr>
+              <w:t>6</w:t>
+            </w:r>
+            <w:r>
+              <w:rPr>
+                <w:rFonts w:ascii="Latha" w:hAnsi="Latha" w:cs="Latha"/>
+                <w:b/>
+                <w:bCs/>
+                <w:szCs w:val="24"/>
+                <w:lang w:bidi="ta-IN"/>
+                <w14:ligatures w14:val="standardContextual"/>
+              </w:rPr>
+              <w:t>.</w:t>
+            </w:r>
+            <w:r>
+              <w:rPr>
+                <w:rFonts w:ascii="Latha" w:hAnsi="Latha" w:cs="Latha"/>
+                <w:b/>
+                <w:bCs/>
+                <w:szCs w:val="24"/>
+                <w:cs/>
+                <w:lang w:bidi="ta-IN"/>
+                <w14:ligatures w14:val="standardContextual"/>
+              </w:rPr>
+              <w:t>1</w:t>
+            </w:r>
+            <w:r>
+              <w:rPr>
+                <w:rFonts w:ascii="Latha" w:hAnsi="Latha" w:cs="Latha"/>
+                <w:b/>
+                <w:bCs/>
+                <w:szCs w:val="24"/>
+                <w:lang w:bidi="ta-IN"/>
+                <w14:ligatures w14:val="standardContextual"/>
+              </w:rPr>
               <w:t>(4</w:t>
             </w:r>
             <w:r>
@@ -22482,176 +22906,41 @@
                 <w:b/>
                 <w:bCs/>
                 <w:szCs w:val="24"/>
-                <w:cs/>
-                <w:lang w:bidi="ta-IN"/>
-                <w14:ligatures w14:val="standardContextual"/>
-              </w:rPr>
-              <w:t>4)</w:t>
-            </w:r>
-            <w:r>
-              <w:rPr>
-                <w:rFonts w:ascii="Latha" w:hAnsi="Latha" w:cs="Latha"/>
-                <w:b/>
-                <w:bCs/>
-                <w:szCs w:val="24"/>
-                <w:lang w:bidi="ta-IN"/>
-                <w14:ligatures w14:val="standardContextual"/>
-              </w:rPr>
-              <w:t>[</w:t>
-            </w:r>
-            <w:r>
-              <w:rPr>
-                <w:rFonts w:ascii="Latha" w:hAnsi="Latha" w:cs="Latha"/>
-                <w:b/>
-                <w:bCs/>
-                <w:szCs w:val="24"/>
-                <w:cs/>
-                <w:lang w:bidi="ta-IN"/>
-                <w14:ligatures w14:val="standardContextual"/>
-              </w:rPr>
-              <w:t>ப</w:t>
-            </w:r>
-            <w:r>
-              <w:rPr>
-                <w:rFonts w:ascii="Latha" w:hAnsi="Latha" w:cs="Latha"/>
-                <w:b/>
-                <w:bCs/>
-                <w:szCs w:val="24"/>
-                <w:lang w:bidi="ta-IN"/>
-                <w14:ligatures w14:val="standardContextual"/>
-              </w:rPr>
-              <w:t>2</w:t>
-            </w:r>
-            <w:r>
-              <w:rPr>
-                <w:rFonts w:ascii="Latha" w:hAnsi="Latha" w:cs="Latha"/>
-                <w:b/>
-                <w:bCs/>
-                <w:szCs w:val="24"/>
-                <w:cs/>
-                <w:lang w:bidi="ta-IN"/>
-                <w14:ligatures w14:val="standardContextual"/>
-              </w:rPr>
-              <w:t>4</w:t>
-            </w:r>
-            <w:r>
-              <w:rPr>
-                <w:rFonts w:ascii="Latha" w:hAnsi="Latha" w:cs="Latha"/>
-                <w:b/>
-                <w:bCs/>
-                <w:szCs w:val="24"/>
-                <w:lang w:bidi="ta-IN"/>
-                <w14:ligatures w14:val="standardContextual"/>
-              </w:rPr>
-              <w:t>}</w:t>
-            </w:r>
-            <w:r>
-              <w:rPr>
-                <w:rFonts w:ascii="Latha" w:hAnsi="Latha" w:cs="Latha"/>
-                <w:szCs w:val="24"/>
+                <w:lang w:bidi="ta-IN"/>
+                <w14:ligatures w14:val="standardContextual"/>
+              </w:rPr>
+              <w:t>0)</w:t>
+            </w:r>
+            <w:proofErr w:type="gramStart"/>
+            <w:r>
+              <w:rPr>
+                <w:rFonts w:ascii="Latha" w:hAnsi="Latha" w:cs="Latha"/>
+                <w:szCs w:val="24"/>
+                <w:lang w:bidi="ta-IN"/>
+                <w14:ligatures w14:val="standardContextual"/>
+              </w:rPr>
+              <w:t xml:space="preserve">-  </w:t>
+            </w:r>
+            <w:r>
+              <w:rPr>
+                <w:rFonts w:ascii="Latha" w:hAnsi="Latha" w:cs="Latha"/>
+                <w:szCs w:val="24"/>
+                <w:cs/>
+                <w:lang w:bidi="ta-IN"/>
+                <w14:ligatures w14:val="standardContextual"/>
+              </w:rPr>
+              <w:t>ப்ராங்</w:t>
+            </w:r>
+            <w:proofErr w:type="gramEnd"/>
+            <w:r>
+              <w:rPr>
+                <w:rFonts w:ascii="Latha" w:hAnsi="Latha" w:cs="Latha"/>
+                <w:szCs w:val="24"/>
+                <w:cs/>
                 <w:lang w:bidi="ta-IN"/>
                 <w14:ligatures w14:val="standardContextual"/>
               </w:rPr>
               <w:t xml:space="preserve"> </w:t>
-            </w:r>
-            <w:r>
-              <w:rPr>
-                <w:rFonts w:ascii="Latha" w:hAnsi="Latha" w:cs="Latha"/>
-                <w:b/>
-                <w:bCs/>
-                <w:szCs w:val="24"/>
-                <w:cs/>
-                <w:lang w:bidi="ta-IN"/>
-                <w14:ligatures w14:val="standardContextual"/>
-              </w:rPr>
-              <w:t>5.7</w:t>
-            </w:r>
-            <w:r>
-              <w:rPr>
-                <w:rFonts w:ascii="Latha" w:hAnsi="Latha" w:cs="Latha"/>
-                <w:b/>
-                <w:bCs/>
-                <w:szCs w:val="24"/>
-                <w:lang w:bidi="ta-IN"/>
-                <w14:ligatures w14:val="standardContextual"/>
-              </w:rPr>
-              <w:t>.</w:t>
-            </w:r>
-            <w:r>
-              <w:rPr>
-                <w:rFonts w:ascii="Latha" w:hAnsi="Latha" w:cs="Latha"/>
-                <w:b/>
-                <w:bCs/>
-                <w:szCs w:val="24"/>
-                <w:cs/>
-                <w:lang w:bidi="ta-IN"/>
-                <w14:ligatures w14:val="standardContextual"/>
-              </w:rPr>
-              <w:t>6</w:t>
-            </w:r>
-            <w:r>
-              <w:rPr>
-                <w:rFonts w:ascii="Latha" w:hAnsi="Latha" w:cs="Latha"/>
-                <w:b/>
-                <w:bCs/>
-                <w:szCs w:val="24"/>
-                <w:lang w:bidi="ta-IN"/>
-                <w14:ligatures w14:val="standardContextual"/>
-              </w:rPr>
-              <w:t>.</w:t>
-            </w:r>
-            <w:r>
-              <w:rPr>
-                <w:rFonts w:ascii="Latha" w:hAnsi="Latha" w:cs="Latha"/>
-                <w:b/>
-                <w:bCs/>
-                <w:szCs w:val="24"/>
-                <w:cs/>
-                <w:lang w:bidi="ta-IN"/>
-                <w14:ligatures w14:val="standardContextual"/>
-              </w:rPr>
-              <w:t>1</w:t>
-            </w:r>
-            <w:r>
-              <w:rPr>
-                <w:rFonts w:ascii="Latha" w:hAnsi="Latha" w:cs="Latha"/>
-                <w:b/>
-                <w:bCs/>
-                <w:szCs w:val="24"/>
-                <w:lang w:bidi="ta-IN"/>
-                <w14:ligatures w14:val="standardContextual"/>
-              </w:rPr>
-              <w:t>(4</w:t>
-            </w:r>
-            <w:r>
-              <w:rPr>
-                <w:rFonts w:ascii="Latha" w:hAnsi="Latha" w:cs="Latha"/>
-                <w:b/>
-                <w:bCs/>
-                <w:szCs w:val="24"/>
-                <w:lang w:bidi="ta-IN"/>
-                <w14:ligatures w14:val="standardContextual"/>
-              </w:rPr>
-              <w:t>0)</w:t>
-            </w:r>
-            <w:r>
-              <w:rPr>
-                <w:rFonts w:ascii="Latha" w:hAnsi="Latha" w:cs="Latha"/>
-                <w:szCs w:val="24"/>
-                <w:lang w:bidi="ta-IN"/>
-                <w14:ligatures w14:val="standardContextual"/>
-              </w:rPr>
-              <w:t xml:space="preserve">-  </w:t>
-            </w:r>
-            <w:r>
-              <w:rPr>
-                <w:rFonts w:ascii="Latha" w:hAnsi="Latha" w:cs="Latha"/>
-                <w:szCs w:val="24"/>
-                <w:cs/>
-                <w:lang w:bidi="ta-IN"/>
-                <w14:ligatures w14:val="standardContextual"/>
-              </w:rPr>
-              <w:t xml:space="preserve">ப்ராங் </w:t>
             </w:r>
             <w:r>
               <w:rPr>
@@ -23427,6 +23716,154 @@
                 <w14:ligatures w14:val="standardContextual"/>
               </w:rPr>
               <w:lastRenderedPageBreak/>
+              <w:t>(</w:t>
+            </w:r>
+            <w:proofErr w:type="gramStart"/>
+            <w:r>
+              <w:rPr>
+                <w:rFonts w:ascii="Latha" w:hAnsi="Latha" w:cs="Latha"/>
+                <w:b/>
+                <w:bCs/>
+                <w:szCs w:val="24"/>
+                <w:lang w:bidi="ta-IN"/>
+                <w14:ligatures w14:val="standardContextual"/>
+              </w:rPr>
+              <w:t>2</w:t>
+            </w:r>
+            <w:r>
+              <w:rPr>
+                <w:rFonts w:ascii="Latha" w:hAnsi="Latha" w:cs="Latha"/>
+                <w:b/>
+                <w:bCs/>
+                <w:szCs w:val="24"/>
+                <w:cs/>
+                <w:lang w:bidi="ta-IN"/>
+                <w14:ligatures w14:val="standardContextual"/>
+              </w:rPr>
+              <w:t>3)</w:t>
+            </w:r>
+            <w:r>
+              <w:rPr>
+                <w:rFonts w:ascii="Latha" w:hAnsi="Latha" w:cs="Latha"/>
+                <w:b/>
+                <w:bCs/>
+                <w:szCs w:val="24"/>
+                <w:lang w:bidi="ta-IN"/>
+                <w14:ligatures w14:val="standardContextual"/>
+              </w:rPr>
+              <w:t>[</w:t>
+            </w:r>
+            <w:proofErr w:type="gramEnd"/>
+            <w:r>
+              <w:rPr>
+                <w:rFonts w:ascii="Latha" w:hAnsi="Latha" w:cs="Latha"/>
+                <w:b/>
+                <w:bCs/>
+                <w:szCs w:val="24"/>
+                <w:cs/>
+                <w:lang w:bidi="ta-IN"/>
+                <w14:ligatures w14:val="standardContextual"/>
+              </w:rPr>
+              <w:t>ப</w:t>
+            </w:r>
+            <w:r>
+              <w:rPr>
+                <w:rFonts w:ascii="Latha" w:hAnsi="Latha" w:cs="Latha"/>
+                <w:b/>
+                <w:bCs/>
+                <w:szCs w:val="24"/>
+                <w:lang w:bidi="ta-IN"/>
+                <w14:ligatures w14:val="standardContextual"/>
+              </w:rPr>
+              <w:t>4</w:t>
+            </w:r>
+            <w:r>
+              <w:rPr>
+                <w:rFonts w:ascii="Latha" w:hAnsi="Latha" w:cs="Latha"/>
+                <w:b/>
+                <w:bCs/>
+                <w:szCs w:val="24"/>
+                <w:lang w:bidi="ta-IN"/>
+                <w14:ligatures w14:val="standardContextual"/>
+              </w:rPr>
+              <w:t>0]</w:t>
+            </w:r>
+            <w:r>
+              <w:rPr>
+                <w:rFonts w:ascii="Latha" w:hAnsi="Latha" w:cs="Latha"/>
+                <w:szCs w:val="24"/>
+                <w:lang w:bidi="ta-IN"/>
+                <w14:ligatures w14:val="standardContextual"/>
+              </w:rPr>
+              <w:t xml:space="preserve"> </w:t>
+            </w:r>
+            <w:r>
+              <w:rPr>
+                <w:rFonts w:ascii="Latha" w:hAnsi="Latha" w:cs="Latha"/>
+                <w:b/>
+                <w:bCs/>
+                <w:szCs w:val="24"/>
+                <w:cs/>
+                <w:lang w:bidi="ta-IN"/>
+                <w14:ligatures w14:val="standardContextual"/>
+              </w:rPr>
+              <w:t>5.7</w:t>
+            </w:r>
+            <w:r>
+              <w:rPr>
+                <w:rFonts w:ascii="Latha" w:hAnsi="Latha" w:cs="Latha"/>
+                <w:b/>
+                <w:bCs/>
+                <w:szCs w:val="24"/>
+                <w:lang w:bidi="ta-IN"/>
+                <w14:ligatures w14:val="standardContextual"/>
+              </w:rPr>
+              <w:t>.</w:t>
+            </w:r>
+            <w:r>
+              <w:rPr>
+                <w:rFonts w:ascii="Latha" w:hAnsi="Latha" w:cs="Latha"/>
+                <w:b/>
+                <w:bCs/>
+                <w:szCs w:val="24"/>
+                <w:cs/>
+                <w:lang w:bidi="ta-IN"/>
+                <w14:ligatures w14:val="standardContextual"/>
+              </w:rPr>
+              <w:t>1</w:t>
+            </w:r>
+            <w:r>
+              <w:rPr>
+                <w:rFonts w:ascii="Latha" w:hAnsi="Latha" w:cs="Latha"/>
+                <w:b/>
+                <w:bCs/>
+                <w:szCs w:val="24"/>
+                <w:lang w:bidi="ta-IN"/>
+                <w14:ligatures w14:val="standardContextual"/>
+              </w:rPr>
+              <w:t>0.</w:t>
+            </w:r>
+            <w:r>
+              <w:rPr>
+                <w:rFonts w:ascii="Latha" w:hAnsi="Latha" w:cs="Latha"/>
+                <w:b/>
+                <w:bCs/>
+                <w:szCs w:val="24"/>
+                <w:cs/>
+                <w:lang w:bidi="ta-IN"/>
+                <w14:ligatures w14:val="standardContextual"/>
+              </w:rPr>
+              <w:t>1</w:t>
+            </w:r>
+            <w:r>
+              <w:rPr>
+                <w:rFonts w:ascii="Latha" w:hAnsi="Latha" w:cs="Latha"/>
+                <w:b/>
+                <w:bCs/>
+                <w:szCs w:val="24"/>
+                <w:lang w:bidi="ta-IN"/>
+                <w14:ligatures w14:val="standardContextual"/>
+              </w:rPr>
               <w:t>(2</w:t>
             </w:r>
             <w:r>
@@ -23439,143 +23876,9 @@
                 <w:lang w:bidi="ta-IN"/>
                 <w14:ligatures w14:val="standardContextual"/>
               </w:rPr>
-              <w:t>3)</w:t>
-            </w:r>
-            <w:r>
-              <w:rPr>
-                <w:rFonts w:ascii="Latha" w:hAnsi="Latha" w:cs="Latha"/>
-                <w:b/>
-                <w:bCs/>
-                <w:szCs w:val="24"/>
-                <w:lang w:bidi="ta-IN"/>
-                <w14:ligatures w14:val="standardContextual"/>
-              </w:rPr>
-              <w:t>[</w:t>
-            </w:r>
-            <w:r>
-              <w:rPr>
-                <w:rFonts w:ascii="Latha" w:hAnsi="Latha" w:cs="Latha"/>
-                <w:b/>
-                <w:bCs/>
-                <w:szCs w:val="24"/>
-                <w:cs/>
-                <w:lang w:bidi="ta-IN"/>
-                <w14:ligatures w14:val="standardContextual"/>
-              </w:rPr>
-              <w:t>ப</w:t>
-            </w:r>
-            <w:r>
-              <w:rPr>
-                <w:rFonts w:ascii="Latha" w:hAnsi="Latha" w:cs="Latha"/>
-                <w:b/>
-                <w:bCs/>
-                <w:szCs w:val="24"/>
-                <w:lang w:bidi="ta-IN"/>
-                <w14:ligatures w14:val="standardContextual"/>
-              </w:rPr>
-              <w:t>4</w:t>
-            </w:r>
-            <w:r>
-              <w:rPr>
-                <w:rFonts w:ascii="Latha" w:hAnsi="Latha" w:cs="Latha"/>
-                <w:b/>
-                <w:bCs/>
-                <w:szCs w:val="24"/>
-                <w:lang w:bidi="ta-IN"/>
-                <w14:ligatures w14:val="standardContextual"/>
-              </w:rPr>
-              <w:t>0]</w:t>
-            </w:r>
-            <w:r>
-              <w:rPr>
-                <w:rFonts w:ascii="Latha" w:hAnsi="Latha" w:cs="Latha"/>
-                <w:szCs w:val="24"/>
-                <w:lang w:bidi="ta-IN"/>
-                <w14:ligatures w14:val="standardContextual"/>
-              </w:rPr>
-              <w:t xml:space="preserve"> </w:t>
-            </w:r>
-            <w:r>
-              <w:rPr>
-                <w:rFonts w:ascii="Latha" w:hAnsi="Latha" w:cs="Latha"/>
-                <w:b/>
-                <w:bCs/>
-                <w:szCs w:val="24"/>
-                <w:cs/>
-                <w:lang w:bidi="ta-IN"/>
-                <w14:ligatures w14:val="standardContextual"/>
-              </w:rPr>
-              <w:t>5.7</w:t>
-            </w:r>
-            <w:r>
-              <w:rPr>
-                <w:rFonts w:ascii="Latha" w:hAnsi="Latha" w:cs="Latha"/>
-                <w:b/>
-                <w:bCs/>
-                <w:szCs w:val="24"/>
-                <w:lang w:bidi="ta-IN"/>
-                <w14:ligatures w14:val="standardContextual"/>
-              </w:rPr>
-              <w:t>.</w:t>
-            </w:r>
-            <w:r>
-              <w:rPr>
-                <w:rFonts w:ascii="Latha" w:hAnsi="Latha" w:cs="Latha"/>
-                <w:b/>
-                <w:bCs/>
-                <w:szCs w:val="24"/>
-                <w:cs/>
-                <w:lang w:bidi="ta-IN"/>
-                <w14:ligatures w14:val="standardContextual"/>
-              </w:rPr>
-              <w:t>1</w:t>
-            </w:r>
-            <w:r>
-              <w:rPr>
-                <w:rFonts w:ascii="Latha" w:hAnsi="Latha" w:cs="Latha"/>
-                <w:b/>
-                <w:bCs/>
-                <w:szCs w:val="24"/>
-                <w:lang w:bidi="ta-IN"/>
-                <w14:ligatures w14:val="standardContextual"/>
-              </w:rPr>
-              <w:t>0.</w:t>
-            </w:r>
-            <w:r>
-              <w:rPr>
-                <w:rFonts w:ascii="Latha" w:hAnsi="Latha" w:cs="Latha"/>
-                <w:b/>
-                <w:bCs/>
-                <w:szCs w:val="24"/>
-                <w:cs/>
-                <w:lang w:bidi="ta-IN"/>
-                <w14:ligatures w14:val="standardContextual"/>
-              </w:rPr>
-              <w:t>1</w:t>
-            </w:r>
-            <w:r>
-              <w:rPr>
-                <w:rFonts w:ascii="Latha" w:hAnsi="Latha" w:cs="Latha"/>
-                <w:b/>
-                <w:bCs/>
-                <w:szCs w:val="24"/>
-                <w:lang w:bidi="ta-IN"/>
-                <w14:ligatures w14:val="standardContextual"/>
-              </w:rPr>
-              <w:t>(2</w:t>
-            </w:r>
-            <w:r>
-              <w:rPr>
-                <w:rFonts w:ascii="Latha" w:hAnsi="Latha" w:cs="Latha"/>
-                <w:b/>
-                <w:bCs/>
-                <w:szCs w:val="24"/>
-                <w:cs/>
-                <w:lang w:bidi="ta-IN"/>
-                <w14:ligatures w14:val="standardContextual"/>
-              </w:rPr>
               <w:t>2)</w:t>
             </w:r>
+            <w:proofErr w:type="gramStart"/>
             <w:r>
               <w:rPr>
                 <w:rFonts w:ascii="Latha" w:hAnsi="Latha" w:cs="Latha"/>
@@ -23595,6 +23898,7 @@
               </w:rPr>
               <w:t>ஸ</w:t>
             </w:r>
+            <w:proofErr w:type="gramEnd"/>
             <w:r>
               <w:rPr>
                 <w:rFonts w:ascii="Latha" w:hAnsi="Latha" w:cs="Latha"/>
@@ -23999,6 +24303,154 @@
                 <w:lang w:bidi="ta-IN"/>
                 <w14:ligatures w14:val="standardContextual"/>
               </w:rPr>
+              <w:t>(</w:t>
+            </w:r>
+            <w:proofErr w:type="gramStart"/>
+            <w:r>
+              <w:rPr>
+                <w:rFonts w:ascii="Latha" w:hAnsi="Latha" w:cs="Latha"/>
+                <w:b/>
+                <w:bCs/>
+                <w:szCs w:val="24"/>
+                <w:lang w:bidi="ta-IN"/>
+                <w14:ligatures w14:val="standardContextual"/>
+              </w:rPr>
+              <w:t>2</w:t>
+            </w:r>
+            <w:r>
+              <w:rPr>
+                <w:rFonts w:ascii="Latha" w:hAnsi="Latha" w:cs="Latha"/>
+                <w:b/>
+                <w:bCs/>
+                <w:szCs w:val="24"/>
+                <w:cs/>
+                <w:lang w:bidi="ta-IN"/>
+                <w14:ligatures w14:val="standardContextual"/>
+              </w:rPr>
+              <w:t>4)</w:t>
+            </w:r>
+            <w:r>
+              <w:rPr>
+                <w:rFonts w:ascii="Latha" w:hAnsi="Latha" w:cs="Latha"/>
+                <w:b/>
+                <w:bCs/>
+                <w:szCs w:val="24"/>
+                <w:lang w:bidi="ta-IN"/>
+                <w14:ligatures w14:val="standardContextual"/>
+              </w:rPr>
+              <w:t>[</w:t>
+            </w:r>
+            <w:proofErr w:type="gramEnd"/>
+            <w:r>
+              <w:rPr>
+                <w:rFonts w:ascii="Latha" w:hAnsi="Latha" w:cs="Latha"/>
+                <w:b/>
+                <w:bCs/>
+                <w:szCs w:val="24"/>
+                <w:cs/>
+                <w:lang w:bidi="ta-IN"/>
+                <w14:ligatures w14:val="standardContextual"/>
+              </w:rPr>
+              <w:t>ப</w:t>
+            </w:r>
+            <w:r>
+              <w:rPr>
+                <w:rFonts w:ascii="Latha" w:hAnsi="Latha" w:cs="Latha"/>
+                <w:b/>
+                <w:bCs/>
+                <w:szCs w:val="24"/>
+                <w:lang w:bidi="ta-IN"/>
+                <w14:ligatures w14:val="standardContextual"/>
+              </w:rPr>
+              <w:t>4</w:t>
+            </w:r>
+            <w:r>
+              <w:rPr>
+                <w:rFonts w:ascii="Latha" w:hAnsi="Latha" w:cs="Latha"/>
+                <w:b/>
+                <w:bCs/>
+                <w:szCs w:val="24"/>
+                <w:lang w:bidi="ta-IN"/>
+                <w14:ligatures w14:val="standardContextual"/>
+              </w:rPr>
+              <w:t>0]</w:t>
+            </w:r>
+            <w:r>
+              <w:rPr>
+                <w:rFonts w:ascii="Latha" w:hAnsi="Latha" w:cs="Latha"/>
+                <w:szCs w:val="24"/>
+                <w:lang w:bidi="ta-IN"/>
+                <w14:ligatures w14:val="standardContextual"/>
+              </w:rPr>
+              <w:t xml:space="preserve"> </w:t>
+            </w:r>
+            <w:r>
+              <w:rPr>
+                <w:rFonts w:ascii="Latha" w:hAnsi="Latha" w:cs="Latha"/>
+                <w:b/>
+                <w:bCs/>
+                <w:szCs w:val="24"/>
+                <w:cs/>
+                <w:lang w:bidi="ta-IN"/>
+                <w14:ligatures w14:val="standardContextual"/>
+              </w:rPr>
+              <w:t>5.7</w:t>
+            </w:r>
+            <w:r>
+              <w:rPr>
+                <w:rFonts w:ascii="Latha" w:hAnsi="Latha" w:cs="Latha"/>
+                <w:b/>
+                <w:bCs/>
+                <w:szCs w:val="24"/>
+                <w:lang w:bidi="ta-IN"/>
+                <w14:ligatures w14:val="standardContextual"/>
+              </w:rPr>
+              <w:t>.</w:t>
+            </w:r>
+            <w:r>
+              <w:rPr>
+                <w:rFonts w:ascii="Latha" w:hAnsi="Latha" w:cs="Latha"/>
+                <w:b/>
+                <w:bCs/>
+                <w:szCs w:val="24"/>
+                <w:cs/>
+                <w:lang w:bidi="ta-IN"/>
+                <w14:ligatures w14:val="standardContextual"/>
+              </w:rPr>
+              <w:t>1</w:t>
+            </w:r>
+            <w:r>
+              <w:rPr>
+                <w:rFonts w:ascii="Latha" w:hAnsi="Latha" w:cs="Latha"/>
+                <w:b/>
+                <w:bCs/>
+                <w:szCs w:val="24"/>
+                <w:lang w:bidi="ta-IN"/>
+                <w14:ligatures w14:val="standardContextual"/>
+              </w:rPr>
+              <w:t>0.</w:t>
+            </w:r>
+            <w:r>
+              <w:rPr>
+                <w:rFonts w:ascii="Latha" w:hAnsi="Latha" w:cs="Latha"/>
+                <w:b/>
+                <w:bCs/>
+                <w:szCs w:val="24"/>
+                <w:cs/>
+                <w:lang w:bidi="ta-IN"/>
+                <w14:ligatures w14:val="standardContextual"/>
+              </w:rPr>
+              <w:t>1</w:t>
+            </w:r>
+            <w:r>
+              <w:rPr>
+                <w:rFonts w:ascii="Latha" w:hAnsi="Latha" w:cs="Latha"/>
+                <w:b/>
+                <w:bCs/>
+                <w:szCs w:val="24"/>
+                <w:lang w:bidi="ta-IN"/>
+                <w14:ligatures w14:val="standardContextual"/>
+              </w:rPr>
               <w:t>(2</w:t>
             </w:r>
             <w:r>
@@ -24011,143 +24463,9 @@
                 <w:lang w:bidi="ta-IN"/>
                 <w14:ligatures w14:val="standardContextual"/>
               </w:rPr>
-              <w:t>4)</w:t>
-            </w:r>
-            <w:r>
-              <w:rPr>
-                <w:rFonts w:ascii="Latha" w:hAnsi="Latha" w:cs="Latha"/>
-                <w:b/>
-                <w:bCs/>
-                <w:szCs w:val="24"/>
-                <w:lang w:bidi="ta-IN"/>
-                <w14:ligatures w14:val="standardContextual"/>
-              </w:rPr>
-              <w:t>[</w:t>
-            </w:r>
-            <w:r>
-              <w:rPr>
-                <w:rFonts w:ascii="Latha" w:hAnsi="Latha" w:cs="Latha"/>
-                <w:b/>
-                <w:bCs/>
-                <w:szCs w:val="24"/>
-                <w:cs/>
-                <w:lang w:bidi="ta-IN"/>
-                <w14:ligatures w14:val="standardContextual"/>
-              </w:rPr>
-              <w:t>ப</w:t>
-            </w:r>
-            <w:r>
-              <w:rPr>
-                <w:rFonts w:ascii="Latha" w:hAnsi="Latha" w:cs="Latha"/>
-                <w:b/>
-                <w:bCs/>
-                <w:szCs w:val="24"/>
-                <w:lang w:bidi="ta-IN"/>
-                <w14:ligatures w14:val="standardContextual"/>
-              </w:rPr>
-              <w:t>4</w:t>
-            </w:r>
-            <w:r>
-              <w:rPr>
-                <w:rFonts w:ascii="Latha" w:hAnsi="Latha" w:cs="Latha"/>
-                <w:b/>
-                <w:bCs/>
-                <w:szCs w:val="24"/>
-                <w:lang w:bidi="ta-IN"/>
-                <w14:ligatures w14:val="standardContextual"/>
-              </w:rPr>
-              <w:t>0]</w:t>
-            </w:r>
-            <w:r>
-              <w:rPr>
-                <w:rFonts w:ascii="Latha" w:hAnsi="Latha" w:cs="Latha"/>
-                <w:szCs w:val="24"/>
-                <w:lang w:bidi="ta-IN"/>
-                <w14:ligatures w14:val="standardContextual"/>
-              </w:rPr>
-              <w:t xml:space="preserve"> </w:t>
-            </w:r>
-            <w:r>
-              <w:rPr>
-                <w:rFonts w:ascii="Latha" w:hAnsi="Latha" w:cs="Latha"/>
-                <w:b/>
-                <w:bCs/>
-                <w:szCs w:val="24"/>
-                <w:cs/>
-                <w:lang w:bidi="ta-IN"/>
-                <w14:ligatures w14:val="standardContextual"/>
-              </w:rPr>
-              <w:t>5.7</w:t>
-            </w:r>
-            <w:r>
-              <w:rPr>
-                <w:rFonts w:ascii="Latha" w:hAnsi="Latha" w:cs="Latha"/>
-                <w:b/>
-                <w:bCs/>
-                <w:szCs w:val="24"/>
-                <w:lang w:bidi="ta-IN"/>
-                <w14:ligatures w14:val="standardContextual"/>
-              </w:rPr>
-              <w:t>.</w:t>
-            </w:r>
-            <w:r>
-              <w:rPr>
-                <w:rFonts w:ascii="Latha" w:hAnsi="Latha" w:cs="Latha"/>
-                <w:b/>
-                <w:bCs/>
-                <w:szCs w:val="24"/>
-                <w:cs/>
-                <w:lang w:bidi="ta-IN"/>
-                <w14:ligatures w14:val="standardContextual"/>
-              </w:rPr>
-              <w:t>1</w:t>
-            </w:r>
-            <w:r>
-              <w:rPr>
-                <w:rFonts w:ascii="Latha" w:hAnsi="Latha" w:cs="Latha"/>
-                <w:b/>
-                <w:bCs/>
-                <w:szCs w:val="24"/>
-                <w:lang w:bidi="ta-IN"/>
-                <w14:ligatures w14:val="standardContextual"/>
-              </w:rPr>
-              <w:t>0.</w:t>
-            </w:r>
-            <w:r>
-              <w:rPr>
-                <w:rFonts w:ascii="Latha" w:hAnsi="Latha" w:cs="Latha"/>
-                <w:b/>
-                <w:bCs/>
-                <w:szCs w:val="24"/>
-                <w:cs/>
-                <w:lang w:bidi="ta-IN"/>
-                <w14:ligatures w14:val="standardContextual"/>
-              </w:rPr>
-              <w:t>1</w:t>
-            </w:r>
-            <w:r>
-              <w:rPr>
-                <w:rFonts w:ascii="Latha" w:hAnsi="Latha" w:cs="Latha"/>
-                <w:b/>
-                <w:bCs/>
-                <w:szCs w:val="24"/>
-                <w:lang w:bidi="ta-IN"/>
-                <w14:ligatures w14:val="standardContextual"/>
-              </w:rPr>
-              <w:t>(2</w:t>
-            </w:r>
-            <w:r>
-              <w:rPr>
-                <w:rFonts w:ascii="Latha" w:hAnsi="Latha" w:cs="Latha"/>
-                <w:b/>
-                <w:bCs/>
-                <w:szCs w:val="24"/>
-                <w:cs/>
-                <w:lang w:bidi="ta-IN"/>
-                <w14:ligatures w14:val="standardContextual"/>
-              </w:rPr>
               <w:t>3)</w:t>
             </w:r>
+            <w:proofErr w:type="gramStart"/>
             <w:r>
               <w:rPr>
                 <w:rFonts w:ascii="Latha" w:hAnsi="Latha" w:cs="Latha"/>
@@ -24167,6 +24485,7 @@
               </w:rPr>
               <w:t>ப்ர</w:t>
             </w:r>
+            <w:proofErr w:type="gramEnd"/>
             <w:r>
               <w:rPr>
                 <w:rFonts w:ascii="BRH Tamil Tab Extra" w:hAnsi="BRH Tamil Tab Extra" w:cs="Latha"/>
@@ -24707,6 +25026,154 @@
                 <w:lang w:bidi="ta-IN"/>
                 <w14:ligatures w14:val="standardContextual"/>
               </w:rPr>
+              <w:t>(</w:t>
+            </w:r>
+            <w:proofErr w:type="gramStart"/>
+            <w:r>
+              <w:rPr>
+                <w:rFonts w:ascii="Latha" w:hAnsi="Latha" w:cs="Latha"/>
+                <w:b/>
+                <w:bCs/>
+                <w:szCs w:val="24"/>
+                <w:lang w:bidi="ta-IN"/>
+                <w14:ligatures w14:val="standardContextual"/>
+              </w:rPr>
+              <w:t>2</w:t>
+            </w:r>
+            <w:r>
+              <w:rPr>
+                <w:rFonts w:ascii="Latha" w:hAnsi="Latha" w:cs="Latha"/>
+                <w:b/>
+                <w:bCs/>
+                <w:szCs w:val="24"/>
+                <w:cs/>
+                <w:lang w:bidi="ta-IN"/>
+                <w14:ligatures w14:val="standardContextual"/>
+              </w:rPr>
+              <w:t>3)</w:t>
+            </w:r>
+            <w:r>
+              <w:rPr>
+                <w:rFonts w:ascii="Latha" w:hAnsi="Latha" w:cs="Latha"/>
+                <w:b/>
+                <w:bCs/>
+                <w:szCs w:val="24"/>
+                <w:lang w:bidi="ta-IN"/>
+                <w14:ligatures w14:val="standardContextual"/>
+              </w:rPr>
+              <w:t>[</w:t>
+            </w:r>
+            <w:proofErr w:type="gramEnd"/>
+            <w:r>
+              <w:rPr>
+                <w:rFonts w:ascii="Latha" w:hAnsi="Latha" w:cs="Latha"/>
+                <w:b/>
+                <w:bCs/>
+                <w:szCs w:val="24"/>
+                <w:cs/>
+                <w:lang w:bidi="ta-IN"/>
+                <w14:ligatures w14:val="standardContextual"/>
+              </w:rPr>
+              <w:t>ப</w:t>
+            </w:r>
+            <w:r>
+              <w:rPr>
+                <w:rFonts w:ascii="Latha" w:hAnsi="Latha" w:cs="Latha"/>
+                <w:b/>
+                <w:bCs/>
+                <w:szCs w:val="24"/>
+                <w:lang w:bidi="ta-IN"/>
+                <w14:ligatures w14:val="standardContextual"/>
+              </w:rPr>
+              <w:t>4</w:t>
+            </w:r>
+            <w:r>
+              <w:rPr>
+                <w:rFonts w:ascii="Latha" w:hAnsi="Latha" w:cs="Latha"/>
+                <w:b/>
+                <w:bCs/>
+                <w:szCs w:val="24"/>
+                <w:lang w:bidi="ta-IN"/>
+                <w14:ligatures w14:val="standardContextual"/>
+              </w:rPr>
+              <w:t>0]</w:t>
+            </w:r>
+            <w:r>
+              <w:rPr>
+                <w:rFonts w:ascii="Latha" w:hAnsi="Latha" w:cs="Latha"/>
+                <w:szCs w:val="24"/>
+                <w:lang w:bidi="ta-IN"/>
+                <w14:ligatures w14:val="standardContextual"/>
+              </w:rPr>
+              <w:t xml:space="preserve"> </w:t>
+            </w:r>
+            <w:r>
+              <w:rPr>
+                <w:rFonts w:ascii="Latha" w:hAnsi="Latha" w:cs="Latha"/>
+                <w:b/>
+                <w:bCs/>
+                <w:szCs w:val="24"/>
+                <w:cs/>
+                <w:lang w:bidi="ta-IN"/>
+                <w14:ligatures w14:val="standardContextual"/>
+              </w:rPr>
+              <w:t>5.7</w:t>
+            </w:r>
+            <w:r>
+              <w:rPr>
+                <w:rFonts w:ascii="Latha" w:hAnsi="Latha" w:cs="Latha"/>
+                <w:b/>
+                <w:bCs/>
+                <w:szCs w:val="24"/>
+                <w:lang w:bidi="ta-IN"/>
+                <w14:ligatures w14:val="standardContextual"/>
+              </w:rPr>
+              <w:t>.</w:t>
+            </w:r>
+            <w:r>
+              <w:rPr>
+                <w:rFonts w:ascii="Latha" w:hAnsi="Latha" w:cs="Latha"/>
+                <w:b/>
+                <w:bCs/>
+                <w:szCs w:val="24"/>
+                <w:cs/>
+                <w:lang w:bidi="ta-IN"/>
+                <w14:ligatures w14:val="standardContextual"/>
+              </w:rPr>
+              <w:t>1</w:t>
+            </w:r>
+            <w:r>
+              <w:rPr>
+                <w:rFonts w:ascii="Latha" w:hAnsi="Latha" w:cs="Latha"/>
+                <w:b/>
+                <w:bCs/>
+                <w:szCs w:val="24"/>
+                <w:lang w:bidi="ta-IN"/>
+                <w14:ligatures w14:val="standardContextual"/>
+              </w:rPr>
+              <w:t>0.</w:t>
+            </w:r>
+            <w:r>
+              <w:rPr>
+                <w:rFonts w:ascii="Latha" w:hAnsi="Latha" w:cs="Latha"/>
+                <w:b/>
+                <w:bCs/>
+                <w:szCs w:val="24"/>
+                <w:cs/>
+                <w:lang w:bidi="ta-IN"/>
+                <w14:ligatures w14:val="standardContextual"/>
+              </w:rPr>
+              <w:t>1</w:t>
+            </w:r>
+            <w:r>
+              <w:rPr>
+                <w:rFonts w:ascii="Latha" w:hAnsi="Latha" w:cs="Latha"/>
+                <w:b/>
+                <w:bCs/>
+                <w:szCs w:val="24"/>
+                <w:lang w:bidi="ta-IN"/>
+                <w14:ligatures w14:val="standardContextual"/>
+              </w:rPr>
               <w:t>(2</w:t>
             </w:r>
             <w:r>
@@ -24719,143 +25186,9 @@
                 <w:lang w:bidi="ta-IN"/>
                 <w14:ligatures w14:val="standardContextual"/>
               </w:rPr>
-              <w:t>3)</w:t>
-            </w:r>
-            <w:r>
-              <w:rPr>
-                <w:rFonts w:ascii="Latha" w:hAnsi="Latha" w:cs="Latha"/>
-                <w:b/>
-                <w:bCs/>
-                <w:szCs w:val="24"/>
-                <w:lang w:bidi="ta-IN"/>
-                <w14:ligatures w14:val="standardContextual"/>
-              </w:rPr>
-              <w:t>[</w:t>
-            </w:r>
-            <w:r>
-              <w:rPr>
-                <w:rFonts w:ascii="Latha" w:hAnsi="Latha" w:cs="Latha"/>
-                <w:b/>
-                <w:bCs/>
-                <w:szCs w:val="24"/>
-                <w:cs/>
-                <w:lang w:bidi="ta-IN"/>
-                <w14:ligatures w14:val="standardContextual"/>
-              </w:rPr>
-              <w:t>ப</w:t>
-            </w:r>
-            <w:r>
-              <w:rPr>
-                <w:rFonts w:ascii="Latha" w:hAnsi="Latha" w:cs="Latha"/>
-                <w:b/>
-                <w:bCs/>
-                <w:szCs w:val="24"/>
-                <w:lang w:bidi="ta-IN"/>
-                <w14:ligatures w14:val="standardContextual"/>
-              </w:rPr>
-              <w:t>4</w:t>
-            </w:r>
-            <w:r>
-              <w:rPr>
-                <w:rFonts w:ascii="Latha" w:hAnsi="Latha" w:cs="Latha"/>
-                <w:b/>
-                <w:bCs/>
-                <w:szCs w:val="24"/>
-                <w:lang w:bidi="ta-IN"/>
-                <w14:ligatures w14:val="standardContextual"/>
-              </w:rPr>
-              <w:t>0]</w:t>
-            </w:r>
-            <w:r>
-              <w:rPr>
-                <w:rFonts w:ascii="Latha" w:hAnsi="Latha" w:cs="Latha"/>
-                <w:szCs w:val="24"/>
-                <w:lang w:bidi="ta-IN"/>
-                <w14:ligatures w14:val="standardContextual"/>
-              </w:rPr>
-              <w:t xml:space="preserve"> </w:t>
-            </w:r>
-            <w:r>
-              <w:rPr>
-                <w:rFonts w:ascii="Latha" w:hAnsi="Latha" w:cs="Latha"/>
-                <w:b/>
-                <w:bCs/>
-                <w:szCs w:val="24"/>
-                <w:cs/>
-                <w:lang w:bidi="ta-IN"/>
-                <w14:ligatures w14:val="standardContextual"/>
-              </w:rPr>
-              <w:t>5.7</w:t>
-            </w:r>
-            <w:r>
-              <w:rPr>
-                <w:rFonts w:ascii="Latha" w:hAnsi="Latha" w:cs="Latha"/>
-                <w:b/>
-                <w:bCs/>
-                <w:szCs w:val="24"/>
-                <w:lang w:bidi="ta-IN"/>
-                <w14:ligatures w14:val="standardContextual"/>
-              </w:rPr>
-              <w:t>.</w:t>
-            </w:r>
-            <w:r>
-              <w:rPr>
-                <w:rFonts w:ascii="Latha" w:hAnsi="Latha" w:cs="Latha"/>
-                <w:b/>
-                <w:bCs/>
-                <w:szCs w:val="24"/>
-                <w:cs/>
-                <w:lang w:bidi="ta-IN"/>
-                <w14:ligatures w14:val="standardContextual"/>
-              </w:rPr>
-              <w:t>1</w:t>
-            </w:r>
-            <w:r>
-              <w:rPr>
-                <w:rFonts w:ascii="Latha" w:hAnsi="Latha" w:cs="Latha"/>
-                <w:b/>
-                <w:bCs/>
-                <w:szCs w:val="24"/>
-                <w:lang w:bidi="ta-IN"/>
-                <w14:ligatures w14:val="standardContextual"/>
-              </w:rPr>
-              <w:t>0.</w:t>
-            </w:r>
-            <w:r>
-              <w:rPr>
-                <w:rFonts w:ascii="Latha" w:hAnsi="Latha" w:cs="Latha"/>
-                <w:b/>
-                <w:bCs/>
-                <w:szCs w:val="24"/>
-                <w:cs/>
-                <w:lang w:bidi="ta-IN"/>
-                <w14:ligatures w14:val="standardContextual"/>
-              </w:rPr>
-              <w:t>1</w:t>
-            </w:r>
-            <w:r>
-              <w:rPr>
-                <w:rFonts w:ascii="Latha" w:hAnsi="Latha" w:cs="Latha"/>
-                <w:b/>
-                <w:bCs/>
-                <w:szCs w:val="24"/>
-                <w:lang w:bidi="ta-IN"/>
-                <w14:ligatures w14:val="standardContextual"/>
-              </w:rPr>
-              <w:t>(2</w:t>
-            </w:r>
-            <w:r>
-              <w:rPr>
-                <w:rFonts w:ascii="Latha" w:hAnsi="Latha" w:cs="Latha"/>
-                <w:b/>
-                <w:bCs/>
-                <w:szCs w:val="24"/>
-                <w:cs/>
-                <w:lang w:bidi="ta-IN"/>
-                <w14:ligatures w14:val="standardContextual"/>
-              </w:rPr>
               <w:t>2)</w:t>
             </w:r>
+            <w:proofErr w:type="gramStart"/>
             <w:r>
               <w:rPr>
                 <w:rFonts w:ascii="Latha" w:hAnsi="Latha" w:cs="Latha"/>
@@ -24875,6 +25208,7 @@
               </w:rPr>
               <w:t>ஸ</w:t>
             </w:r>
+            <w:proofErr w:type="gramEnd"/>
             <w:r>
               <w:rPr>
                 <w:rFonts w:ascii="Latha" w:hAnsi="Latha" w:cs="Latha"/>
@@ -25279,7 +25613,19 @@
                 <w:lang w:bidi="ta-IN"/>
                 <w14:ligatures w14:val="standardContextual"/>
               </w:rPr>
-              <w:t>(2</w:t>
+              <w:t>(</w:t>
+            </w:r>
+            <w:proofErr w:type="gramStart"/>
+            <w:r>
+              <w:rPr>
+                <w:rFonts w:ascii="Latha" w:hAnsi="Latha" w:cs="Latha"/>
+                <w:b/>
+                <w:bCs/>
+                <w:szCs w:val="24"/>
+                <w:lang w:bidi="ta-IN"/>
+                <w14:ligatures w14:val="standardContextual"/>
+              </w:rPr>
+              <w:t>2</w:t>
             </w:r>
             <w:r>
               <w:rPr>
@@ -25304,6 +25650,7 @@
               </w:rPr>
               <w:t>[</w:t>
             </w:r>
+            <w:proofErr w:type="gramEnd"/>
             <w:r>
               <w:rPr>
                 <w:rFonts w:ascii="Latha" w:hAnsi="Latha" w:cs="Latha"/>
@@ -26008,6 +26355,165 @@
                 <w:lang w:bidi="ta-IN"/>
                 <w14:ligatures w14:val="standardContextual"/>
               </w:rPr>
+              <w:t>(</w:t>
+            </w:r>
+            <w:proofErr w:type="gramStart"/>
+            <w:r>
+              <w:rPr>
+                <w:rFonts w:ascii="Latha" w:hAnsi="Latha" w:cs="Latha"/>
+                <w:b/>
+                <w:bCs/>
+                <w:szCs w:val="24"/>
+                <w:lang w:bidi="ta-IN"/>
+                <w14:ligatures w14:val="standardContextual"/>
+              </w:rPr>
+              <w:t>3</w:t>
+            </w:r>
+            <w:r>
+              <w:rPr>
+                <w:rFonts w:ascii="Latha" w:hAnsi="Latha" w:cs="Latha"/>
+                <w:b/>
+                <w:bCs/>
+                <w:szCs w:val="24"/>
+                <w:cs/>
+                <w:lang w:bidi="ta-IN"/>
+                <w14:ligatures w14:val="standardContextual"/>
+              </w:rPr>
+              <w:t>1</w:t>
+            </w:r>
+            <w:r>
+              <w:rPr>
+                <w:rFonts w:ascii="Latha" w:hAnsi="Latha" w:cs="Latha"/>
+                <w:b/>
+                <w:bCs/>
+                <w:szCs w:val="24"/>
+                <w:lang w:bidi="ta-IN"/>
+                <w14:ligatures w14:val="standardContextual"/>
+              </w:rPr>
+              <w:t>)</w:t>
+            </w:r>
+            <w:r>
+              <w:rPr>
+                <w:rFonts w:ascii="Latha" w:hAnsi="Latha" w:cs="Latha"/>
+                <w:b/>
+                <w:bCs/>
+                <w:szCs w:val="24"/>
+                <w:lang w:bidi="ta-IN"/>
+                <w14:ligatures w14:val="standardContextual"/>
+              </w:rPr>
+              <w:t>[</w:t>
+            </w:r>
+            <w:proofErr w:type="gramEnd"/>
+            <w:r>
+              <w:rPr>
+                <w:rFonts w:ascii="Latha" w:hAnsi="Latha" w:cs="Latha"/>
+                <w:b/>
+                <w:bCs/>
+                <w:szCs w:val="24"/>
+                <w:cs/>
+                <w:lang w:bidi="ta-IN"/>
+                <w14:ligatures w14:val="standardContextual"/>
+              </w:rPr>
+              <w:t>ப</w:t>
+            </w:r>
+            <w:r>
+              <w:rPr>
+                <w:rFonts w:ascii="Latha" w:hAnsi="Latha" w:cs="Latha"/>
+                <w:b/>
+                <w:bCs/>
+                <w:szCs w:val="24"/>
+                <w:lang w:bidi="ta-IN"/>
+                <w14:ligatures w14:val="standardContextual"/>
+              </w:rPr>
+              <w:t>4</w:t>
+            </w:r>
+            <w:r>
+              <w:rPr>
+                <w:rFonts w:ascii="Latha" w:hAnsi="Latha" w:cs="Latha"/>
+                <w:b/>
+                <w:bCs/>
+                <w:szCs w:val="24"/>
+                <w:lang w:bidi="ta-IN"/>
+                <w14:ligatures w14:val="standardContextual"/>
+              </w:rPr>
+              <w:t>0]</w:t>
+            </w:r>
+            <w:r>
+              <w:rPr>
+                <w:rFonts w:ascii="Latha" w:hAnsi="Latha" w:cs="Latha"/>
+                <w:szCs w:val="24"/>
+                <w:lang w:bidi="ta-IN"/>
+                <w14:ligatures w14:val="standardContextual"/>
+              </w:rPr>
+              <w:t xml:space="preserve"> </w:t>
+            </w:r>
+            <w:r>
+              <w:rPr>
+                <w:rFonts w:ascii="Latha" w:hAnsi="Latha" w:cs="Latha"/>
+                <w:b/>
+                <w:bCs/>
+                <w:szCs w:val="24"/>
+                <w:cs/>
+                <w:lang w:bidi="ta-IN"/>
+                <w14:ligatures w14:val="standardContextual"/>
+              </w:rPr>
+              <w:t>5.7</w:t>
+            </w:r>
+            <w:r>
+              <w:rPr>
+                <w:rFonts w:ascii="Latha" w:hAnsi="Latha" w:cs="Latha"/>
+                <w:b/>
+                <w:bCs/>
+                <w:szCs w:val="24"/>
+                <w:lang w:bidi="ta-IN"/>
+                <w14:ligatures w14:val="standardContextual"/>
+              </w:rPr>
+              <w:t>.</w:t>
+            </w:r>
+            <w:r>
+              <w:rPr>
+                <w:rFonts w:ascii="Latha" w:hAnsi="Latha" w:cs="Latha"/>
+                <w:b/>
+                <w:bCs/>
+                <w:szCs w:val="24"/>
+                <w:cs/>
+                <w:lang w:bidi="ta-IN"/>
+                <w14:ligatures w14:val="standardContextual"/>
+              </w:rPr>
+              <w:t>1</w:t>
+            </w:r>
+            <w:r>
+              <w:rPr>
+                <w:rFonts w:ascii="Latha" w:hAnsi="Latha" w:cs="Latha"/>
+                <w:b/>
+                <w:bCs/>
+                <w:szCs w:val="24"/>
+                <w:lang w:bidi="ta-IN"/>
+                <w14:ligatures w14:val="standardContextual"/>
+              </w:rPr>
+              <w:t>0.</w:t>
+            </w:r>
+            <w:r>
+              <w:rPr>
+                <w:rFonts w:ascii="Latha" w:hAnsi="Latha" w:cs="Latha"/>
+                <w:b/>
+                <w:bCs/>
+                <w:szCs w:val="24"/>
+                <w:cs/>
+                <w:lang w:bidi="ta-IN"/>
+                <w14:ligatures w14:val="standardContextual"/>
+              </w:rPr>
+              <w:t>1</w:t>
+            </w:r>
+            <w:r>
+              <w:rPr>
+                <w:rFonts w:ascii="Latha" w:hAnsi="Latha" w:cs="Latha"/>
+                <w:b/>
+                <w:bCs/>
+                <w:szCs w:val="24"/>
+                <w:lang w:bidi="ta-IN"/>
+                <w14:ligatures w14:val="standardContextual"/>
+              </w:rPr>
               <w:t>(3</w:t>
             </w:r>
             <w:r>
@@ -26016,157 +26522,12 @@
                 <w:b/>
                 <w:bCs/>
                 <w:szCs w:val="24"/>
-                <w:cs/>
-                <w:lang w:bidi="ta-IN"/>
-                <w14:ligatures w14:val="standardContextual"/>
-              </w:rPr>
-              <w:t>1</w:t>
-            </w:r>
-            <w:r>
-              <w:rPr>
-                <w:rFonts w:ascii="Latha" w:hAnsi="Latha" w:cs="Latha"/>
-                <w:b/>
-                <w:bCs/>
-                <w:szCs w:val="24"/>
-                <w:lang w:bidi="ta-IN"/>
-                <w14:ligatures w14:val="standardContextual"/>
-              </w:rPr>
-              <w:t>)</w:t>
-            </w:r>
-            <w:r>
-              <w:rPr>
-                <w:rFonts w:ascii="Latha" w:hAnsi="Latha" w:cs="Latha"/>
-                <w:b/>
-                <w:bCs/>
-                <w:szCs w:val="24"/>
-                <w:lang w:bidi="ta-IN"/>
-                <w14:ligatures w14:val="standardContextual"/>
-              </w:rPr>
-              <w:t>[</w:t>
-            </w:r>
-            <w:r>
-              <w:rPr>
-                <w:rFonts w:ascii="Latha" w:hAnsi="Latha" w:cs="Latha"/>
-                <w:b/>
-                <w:bCs/>
-                <w:szCs w:val="24"/>
-                <w:cs/>
-                <w:lang w:bidi="ta-IN"/>
-                <w14:ligatures w14:val="standardContextual"/>
-              </w:rPr>
-              <w:t>ப</w:t>
-            </w:r>
-            <w:r>
-              <w:rPr>
-                <w:rFonts w:ascii="Latha" w:hAnsi="Latha" w:cs="Latha"/>
-                <w:b/>
-                <w:bCs/>
-                <w:szCs w:val="24"/>
-                <w:lang w:bidi="ta-IN"/>
-                <w14:ligatures w14:val="standardContextual"/>
-              </w:rPr>
-              <w:t>4</w:t>
-            </w:r>
-            <w:r>
-              <w:rPr>
-                <w:rFonts w:ascii="Latha" w:hAnsi="Latha" w:cs="Latha"/>
-                <w:b/>
-                <w:bCs/>
-                <w:szCs w:val="24"/>
-                <w:lang w:bidi="ta-IN"/>
-                <w14:ligatures w14:val="standardContextual"/>
-              </w:rPr>
-              <w:t>0]</w:t>
-            </w:r>
-            <w:r>
-              <w:rPr>
-                <w:rFonts w:ascii="Latha" w:hAnsi="Latha" w:cs="Latha"/>
-                <w:szCs w:val="24"/>
-                <w:lang w:bidi="ta-IN"/>
-                <w14:ligatures w14:val="standardContextual"/>
-              </w:rPr>
-              <w:t xml:space="preserve"> </w:t>
-            </w:r>
-            <w:r>
-              <w:rPr>
-                <w:rFonts w:ascii="Latha" w:hAnsi="Latha" w:cs="Latha"/>
-                <w:b/>
-                <w:bCs/>
-                <w:szCs w:val="24"/>
-                <w:cs/>
-                <w:lang w:bidi="ta-IN"/>
-                <w14:ligatures w14:val="standardContextual"/>
-              </w:rPr>
-              <w:t>5.7</w:t>
-            </w:r>
-            <w:r>
-              <w:rPr>
-                <w:rFonts w:ascii="Latha" w:hAnsi="Latha" w:cs="Latha"/>
-                <w:b/>
-                <w:bCs/>
-                <w:szCs w:val="24"/>
-                <w:lang w:bidi="ta-IN"/>
-                <w14:ligatures w14:val="standardContextual"/>
-              </w:rPr>
-              <w:t>.</w:t>
-            </w:r>
-            <w:r>
-              <w:rPr>
-                <w:rFonts w:ascii="Latha" w:hAnsi="Latha" w:cs="Latha"/>
-                <w:b/>
-                <w:bCs/>
-                <w:szCs w:val="24"/>
-                <w:cs/>
-                <w:lang w:bidi="ta-IN"/>
-                <w14:ligatures w14:val="standardContextual"/>
-              </w:rPr>
-              <w:t>1</w:t>
-            </w:r>
-            <w:r>
-              <w:rPr>
-                <w:rFonts w:ascii="Latha" w:hAnsi="Latha" w:cs="Latha"/>
-                <w:b/>
-                <w:bCs/>
-                <w:szCs w:val="24"/>
-                <w:lang w:bidi="ta-IN"/>
-                <w14:ligatures w14:val="standardContextual"/>
-              </w:rPr>
-              <w:t>0.</w:t>
-            </w:r>
-            <w:r>
-              <w:rPr>
-                <w:rFonts w:ascii="Latha" w:hAnsi="Latha" w:cs="Latha"/>
-                <w:b/>
-                <w:bCs/>
-                <w:szCs w:val="24"/>
-                <w:cs/>
-                <w:lang w:bidi="ta-IN"/>
-                <w14:ligatures w14:val="standardContextual"/>
-              </w:rPr>
-              <w:t>1</w:t>
-            </w:r>
-            <w:r>
-              <w:rPr>
-                <w:rFonts w:ascii="Latha" w:hAnsi="Latha" w:cs="Latha"/>
-                <w:b/>
-                <w:bCs/>
-                <w:szCs w:val="24"/>
-                <w:lang w:bidi="ta-IN"/>
-                <w14:ligatures w14:val="standardContextual"/>
-              </w:rPr>
-              <w:t>(3</w:t>
-            </w:r>
-            <w:r>
-              <w:rPr>
-                <w:rFonts w:ascii="Latha" w:hAnsi="Latha" w:cs="Latha"/>
-                <w:b/>
-                <w:bCs/>
-                <w:szCs w:val="24"/>
                 <w:lang w:bidi="ta-IN"/>
                 <w14:ligatures w14:val="standardContextual"/>
               </w:rPr>
               <w:t>0)</w:t>
             </w:r>
+            <w:proofErr w:type="gramStart"/>
             <w:r>
               <w:rPr>
                 <w:rFonts w:ascii="Latha" w:hAnsi="Latha" w:cs="Latha"/>
@@ -26186,6 +26547,7 @@
               </w:rPr>
               <w:t>ஸ</w:t>
             </w:r>
+            <w:proofErr w:type="gramEnd"/>
             <w:r>
               <w:rPr>
                 <w:rFonts w:ascii="Latha" w:hAnsi="Latha" w:cs="Latha"/>
@@ -26570,6 +26932,154 @@
                 <w:lang w:bidi="ta-IN"/>
                 <w14:ligatures w14:val="standardContextual"/>
               </w:rPr>
+              <w:t>(</w:t>
+            </w:r>
+            <w:proofErr w:type="gramStart"/>
+            <w:r>
+              <w:rPr>
+                <w:rFonts w:ascii="Latha" w:hAnsi="Latha" w:cs="Latha"/>
+                <w:b/>
+                <w:bCs/>
+                <w:szCs w:val="24"/>
+                <w:lang w:bidi="ta-IN"/>
+                <w14:ligatures w14:val="standardContextual"/>
+              </w:rPr>
+              <w:t>3</w:t>
+            </w:r>
+            <w:r>
+              <w:rPr>
+                <w:rFonts w:ascii="Latha" w:hAnsi="Latha" w:cs="Latha"/>
+                <w:b/>
+                <w:bCs/>
+                <w:szCs w:val="24"/>
+                <w:cs/>
+                <w:lang w:bidi="ta-IN"/>
+                <w14:ligatures w14:val="standardContextual"/>
+              </w:rPr>
+              <w:t>2)</w:t>
+            </w:r>
+            <w:r>
+              <w:rPr>
+                <w:rFonts w:ascii="Latha" w:hAnsi="Latha" w:cs="Latha"/>
+                <w:b/>
+                <w:bCs/>
+                <w:szCs w:val="24"/>
+                <w:lang w:bidi="ta-IN"/>
+                <w14:ligatures w14:val="standardContextual"/>
+              </w:rPr>
+              <w:t>[</w:t>
+            </w:r>
+            <w:proofErr w:type="gramEnd"/>
+            <w:r>
+              <w:rPr>
+                <w:rFonts w:ascii="Latha" w:hAnsi="Latha" w:cs="Latha"/>
+                <w:b/>
+                <w:bCs/>
+                <w:szCs w:val="24"/>
+                <w:cs/>
+                <w:lang w:bidi="ta-IN"/>
+                <w14:ligatures w14:val="standardContextual"/>
+              </w:rPr>
+              <w:t>ப</w:t>
+            </w:r>
+            <w:r>
+              <w:rPr>
+                <w:rFonts w:ascii="Latha" w:hAnsi="Latha" w:cs="Latha"/>
+                <w:b/>
+                <w:bCs/>
+                <w:szCs w:val="24"/>
+                <w:lang w:bidi="ta-IN"/>
+                <w14:ligatures w14:val="standardContextual"/>
+              </w:rPr>
+              <w:t>4</w:t>
+            </w:r>
+            <w:r>
+              <w:rPr>
+                <w:rFonts w:ascii="Latha" w:hAnsi="Latha" w:cs="Latha"/>
+                <w:b/>
+                <w:bCs/>
+                <w:szCs w:val="24"/>
+                <w:lang w:bidi="ta-IN"/>
+                <w14:ligatures w14:val="standardContextual"/>
+              </w:rPr>
+              <w:t>0]</w:t>
+            </w:r>
+            <w:r>
+              <w:rPr>
+                <w:rFonts w:ascii="Latha" w:hAnsi="Latha" w:cs="Latha"/>
+                <w:szCs w:val="24"/>
+                <w:lang w:bidi="ta-IN"/>
+                <w14:ligatures w14:val="standardContextual"/>
+              </w:rPr>
+              <w:t xml:space="preserve"> </w:t>
+            </w:r>
+            <w:r>
+              <w:rPr>
+                <w:rFonts w:ascii="Latha" w:hAnsi="Latha" w:cs="Latha"/>
+                <w:b/>
+                <w:bCs/>
+                <w:szCs w:val="24"/>
+                <w:cs/>
+                <w:lang w:bidi="ta-IN"/>
+                <w14:ligatures w14:val="standardContextual"/>
+              </w:rPr>
+              <w:t>5.7</w:t>
+            </w:r>
+            <w:r>
+              <w:rPr>
+                <w:rFonts w:ascii="Latha" w:hAnsi="Latha" w:cs="Latha"/>
+                <w:b/>
+                <w:bCs/>
+                <w:szCs w:val="24"/>
+                <w:lang w:bidi="ta-IN"/>
+                <w14:ligatures w14:val="standardContextual"/>
+              </w:rPr>
+              <w:t>.</w:t>
+            </w:r>
+            <w:r>
+              <w:rPr>
+                <w:rFonts w:ascii="Latha" w:hAnsi="Latha" w:cs="Latha"/>
+                <w:b/>
+                <w:bCs/>
+                <w:szCs w:val="24"/>
+                <w:cs/>
+                <w:lang w:bidi="ta-IN"/>
+                <w14:ligatures w14:val="standardContextual"/>
+              </w:rPr>
+              <w:t>1</w:t>
+            </w:r>
+            <w:r>
+              <w:rPr>
+                <w:rFonts w:ascii="Latha" w:hAnsi="Latha" w:cs="Latha"/>
+                <w:b/>
+                <w:bCs/>
+                <w:szCs w:val="24"/>
+                <w:lang w:bidi="ta-IN"/>
+                <w14:ligatures w14:val="standardContextual"/>
+              </w:rPr>
+              <w:t>0.</w:t>
+            </w:r>
+            <w:r>
+              <w:rPr>
+                <w:rFonts w:ascii="Latha" w:hAnsi="Latha" w:cs="Latha"/>
+                <w:b/>
+                <w:bCs/>
+                <w:szCs w:val="24"/>
+                <w:cs/>
+                <w:lang w:bidi="ta-IN"/>
+                <w14:ligatures w14:val="standardContextual"/>
+              </w:rPr>
+              <w:t>1</w:t>
+            </w:r>
+            <w:r>
+              <w:rPr>
+                <w:rFonts w:ascii="Latha" w:hAnsi="Latha" w:cs="Latha"/>
+                <w:b/>
+                <w:bCs/>
+                <w:szCs w:val="24"/>
+                <w:lang w:bidi="ta-IN"/>
+                <w14:ligatures w14:val="standardContextual"/>
+              </w:rPr>
               <w:t>(3</w:t>
             </w:r>
             <w:r>
@@ -26582,95 +27092,6 @@
                 <w:lang w:bidi="ta-IN"/>
                 <w14:ligatures w14:val="standardContextual"/>
               </w:rPr>
-              <w:t>2)</w:t>
-            </w:r>
-            <w:r>
-              <w:rPr>
-                <w:rFonts w:ascii="Latha" w:hAnsi="Latha" w:cs="Latha"/>
-                <w:b/>
-                <w:bCs/>
-                <w:szCs w:val="24"/>
-                <w:lang w:bidi="ta-IN"/>
-                <w14:ligatures w14:val="standardContextual"/>
-              </w:rPr>
-              <w:t>[</w:t>
-            </w:r>
-            <w:r>
-              <w:rPr>
-                <w:rFonts w:ascii="Latha" w:hAnsi="Latha" w:cs="Latha"/>
-                <w:b/>
-                <w:bCs/>
-                <w:szCs w:val="24"/>
-                <w:cs/>
-                <w:lang w:bidi="ta-IN"/>
-                <w14:ligatures w14:val="standardContextual"/>
-              </w:rPr>
-              <w:t>ப</w:t>
-            </w:r>
-            <w:r>
-              <w:rPr>
-                <w:rFonts w:ascii="Latha" w:hAnsi="Latha" w:cs="Latha"/>
-                <w:b/>
-                <w:bCs/>
-                <w:szCs w:val="24"/>
-                <w:lang w:bidi="ta-IN"/>
-                <w14:ligatures w14:val="standardContextual"/>
-              </w:rPr>
-              <w:t>4</w:t>
-            </w:r>
-            <w:r>
-              <w:rPr>
-                <w:rFonts w:ascii="Latha" w:hAnsi="Latha" w:cs="Latha"/>
-                <w:b/>
-                <w:bCs/>
-                <w:szCs w:val="24"/>
-                <w:lang w:bidi="ta-IN"/>
-                <w14:ligatures w14:val="standardContextual"/>
-              </w:rPr>
-              <w:t>0]</w:t>
-            </w:r>
-            <w:r>
-              <w:rPr>
-                <w:rFonts w:ascii="Latha" w:hAnsi="Latha" w:cs="Latha"/>
-                <w:szCs w:val="24"/>
-                <w:lang w:bidi="ta-IN"/>
-                <w14:ligatures w14:val="standardContextual"/>
-              </w:rPr>
-              <w:t xml:space="preserve"> </w:t>
-            </w:r>
-            <w:r>
-              <w:rPr>
-                <w:rFonts w:ascii="Latha" w:hAnsi="Latha" w:cs="Latha"/>
-                <w:b/>
-                <w:bCs/>
-                <w:szCs w:val="24"/>
-                <w:cs/>
-                <w:lang w:bidi="ta-IN"/>
-                <w14:ligatures w14:val="standardContextual"/>
-              </w:rPr>
-              <w:t>5.7</w:t>
-            </w:r>
-            <w:r>
-              <w:rPr>
-                <w:rFonts w:ascii="Latha" w:hAnsi="Latha" w:cs="Latha"/>
-                <w:b/>
-                <w:bCs/>
-                <w:szCs w:val="24"/>
-                <w:lang w:bidi="ta-IN"/>
-                <w14:ligatures w14:val="standardContextual"/>
-              </w:rPr>
-              <w:t>.</w:t>
-            </w:r>
-            <w:r>
-              <w:rPr>
-                <w:rFonts w:ascii="Latha" w:hAnsi="Latha" w:cs="Latha"/>
-                <w:b/>
-                <w:bCs/>
-                <w:szCs w:val="24"/>
-                <w:cs/>
-                <w:lang w:bidi="ta-IN"/>
-                <w14:ligatures w14:val="standardContextual"/>
-              </w:rPr>
               <w:t>1</w:t>
             </w:r>
             <w:r>
@@ -26682,54 +27103,9 @@
                 <w:lang w:bidi="ta-IN"/>
                 <w14:ligatures w14:val="standardContextual"/>
               </w:rPr>
-              <w:t>0.</w:t>
-            </w:r>
-            <w:r>
-              <w:rPr>
-                <w:rFonts w:ascii="Latha" w:hAnsi="Latha" w:cs="Latha"/>
-                <w:b/>
-                <w:bCs/>
-                <w:szCs w:val="24"/>
-                <w:cs/>
-                <w:lang w:bidi="ta-IN"/>
-                <w14:ligatures w14:val="standardContextual"/>
-              </w:rPr>
-              <w:t>1</w:t>
-            </w:r>
-            <w:r>
-              <w:rPr>
-                <w:rFonts w:ascii="Latha" w:hAnsi="Latha" w:cs="Latha"/>
-                <w:b/>
-                <w:bCs/>
-                <w:szCs w:val="24"/>
-                <w:lang w:bidi="ta-IN"/>
-                <w14:ligatures w14:val="standardContextual"/>
-              </w:rPr>
-              <w:t>(3</w:t>
-            </w:r>
-            <w:r>
-              <w:rPr>
-                <w:rFonts w:ascii="Latha" w:hAnsi="Latha" w:cs="Latha"/>
-                <w:b/>
-                <w:bCs/>
-                <w:szCs w:val="24"/>
-                <w:cs/>
-                <w:lang w:bidi="ta-IN"/>
-                <w14:ligatures w14:val="standardContextual"/>
-              </w:rPr>
-              <w:t>1</w:t>
-            </w:r>
-            <w:r>
-              <w:rPr>
-                <w:rFonts w:ascii="Latha" w:hAnsi="Latha" w:cs="Latha"/>
-                <w:b/>
-                <w:bCs/>
-                <w:szCs w:val="24"/>
-                <w:lang w:bidi="ta-IN"/>
-                <w14:ligatures w14:val="standardContextual"/>
-              </w:rPr>
               <w:t>)</w:t>
             </w:r>
+            <w:proofErr w:type="gramStart"/>
             <w:r>
               <w:rPr>
                 <w:rFonts w:ascii="Latha" w:hAnsi="Latha" w:cs="Latha"/>
@@ -26749,6 +27125,7 @@
               </w:rPr>
               <w:t>உத</w:t>
             </w:r>
+            <w:proofErr w:type="gramEnd"/>
             <w:r>
               <w:rPr>
                 <w:rFonts w:ascii="Latha" w:hAnsi="Latha" w:cs="Latha"/>
@@ -27284,6 +27661,165 @@
                 <w:lang w:bidi="ta-IN"/>
                 <w14:ligatures w14:val="standardContextual"/>
               </w:rPr>
+              <w:t>(</w:t>
+            </w:r>
+            <w:proofErr w:type="gramStart"/>
+            <w:r>
+              <w:rPr>
+                <w:rFonts w:ascii="Latha" w:hAnsi="Latha" w:cs="Latha"/>
+                <w:b/>
+                <w:bCs/>
+                <w:szCs w:val="24"/>
+                <w:lang w:bidi="ta-IN"/>
+                <w14:ligatures w14:val="standardContextual"/>
+              </w:rPr>
+              <w:t>3</w:t>
+            </w:r>
+            <w:r>
+              <w:rPr>
+                <w:rFonts w:ascii="Latha" w:hAnsi="Latha" w:cs="Latha"/>
+                <w:b/>
+                <w:bCs/>
+                <w:szCs w:val="24"/>
+                <w:cs/>
+                <w:lang w:bidi="ta-IN"/>
+                <w14:ligatures w14:val="standardContextual"/>
+              </w:rPr>
+              <w:t>1</w:t>
+            </w:r>
+            <w:r>
+              <w:rPr>
+                <w:rFonts w:ascii="Latha" w:hAnsi="Latha" w:cs="Latha"/>
+                <w:b/>
+                <w:bCs/>
+                <w:szCs w:val="24"/>
+                <w:lang w:bidi="ta-IN"/>
+                <w14:ligatures w14:val="standardContextual"/>
+              </w:rPr>
+              <w:t>)</w:t>
+            </w:r>
+            <w:r>
+              <w:rPr>
+                <w:rFonts w:ascii="Latha" w:hAnsi="Latha" w:cs="Latha"/>
+                <w:b/>
+                <w:bCs/>
+                <w:szCs w:val="24"/>
+                <w:lang w:bidi="ta-IN"/>
+                <w14:ligatures w14:val="standardContextual"/>
+              </w:rPr>
+              <w:t>[</w:t>
+            </w:r>
+            <w:proofErr w:type="gramEnd"/>
+            <w:r>
+              <w:rPr>
+                <w:rFonts w:ascii="Latha" w:hAnsi="Latha" w:cs="Latha"/>
+                <w:b/>
+                <w:bCs/>
+                <w:szCs w:val="24"/>
+                <w:cs/>
+                <w:lang w:bidi="ta-IN"/>
+                <w14:ligatures w14:val="standardContextual"/>
+              </w:rPr>
+              <w:t>ப</w:t>
+            </w:r>
+            <w:r>
+              <w:rPr>
+                <w:rFonts w:ascii="Latha" w:hAnsi="Latha" w:cs="Latha"/>
+                <w:b/>
+                <w:bCs/>
+                <w:szCs w:val="24"/>
+                <w:lang w:bidi="ta-IN"/>
+                <w14:ligatures w14:val="standardContextual"/>
+              </w:rPr>
+              <w:t>4</w:t>
+            </w:r>
+            <w:r>
+              <w:rPr>
+                <w:rFonts w:ascii="Latha" w:hAnsi="Latha" w:cs="Latha"/>
+                <w:b/>
+                <w:bCs/>
+                <w:szCs w:val="24"/>
+                <w:lang w:bidi="ta-IN"/>
+                <w14:ligatures w14:val="standardContextual"/>
+              </w:rPr>
+              <w:t>0]</w:t>
+            </w:r>
+            <w:r>
+              <w:rPr>
+                <w:rFonts w:ascii="Latha" w:hAnsi="Latha" w:cs="Latha"/>
+                <w:szCs w:val="24"/>
+                <w:lang w:bidi="ta-IN"/>
+                <w14:ligatures w14:val="standardContextual"/>
+              </w:rPr>
+              <w:t xml:space="preserve"> </w:t>
+            </w:r>
+            <w:r>
+              <w:rPr>
+                <w:rFonts w:ascii="Latha" w:hAnsi="Latha" w:cs="Latha"/>
+                <w:b/>
+                <w:bCs/>
+                <w:szCs w:val="24"/>
+                <w:cs/>
+                <w:lang w:bidi="ta-IN"/>
+                <w14:ligatures w14:val="standardContextual"/>
+              </w:rPr>
+              <w:t>5.7</w:t>
+            </w:r>
+            <w:r>
+              <w:rPr>
+                <w:rFonts w:ascii="Latha" w:hAnsi="Latha" w:cs="Latha"/>
+                <w:b/>
+                <w:bCs/>
+                <w:szCs w:val="24"/>
+                <w:lang w:bidi="ta-IN"/>
+                <w14:ligatures w14:val="standardContextual"/>
+              </w:rPr>
+              <w:t>.</w:t>
+            </w:r>
+            <w:r>
+              <w:rPr>
+                <w:rFonts w:ascii="Latha" w:hAnsi="Latha" w:cs="Latha"/>
+                <w:b/>
+                <w:bCs/>
+                <w:szCs w:val="24"/>
+                <w:cs/>
+                <w:lang w:bidi="ta-IN"/>
+                <w14:ligatures w14:val="standardContextual"/>
+              </w:rPr>
+              <w:t>1</w:t>
+            </w:r>
+            <w:r>
+              <w:rPr>
+                <w:rFonts w:ascii="Latha" w:hAnsi="Latha" w:cs="Latha"/>
+                <w:b/>
+                <w:bCs/>
+                <w:szCs w:val="24"/>
+                <w:lang w:bidi="ta-IN"/>
+                <w14:ligatures w14:val="standardContextual"/>
+              </w:rPr>
+              <w:t>0.</w:t>
+            </w:r>
+            <w:r>
+              <w:rPr>
+                <w:rFonts w:ascii="Latha" w:hAnsi="Latha" w:cs="Latha"/>
+                <w:b/>
+                <w:bCs/>
+                <w:szCs w:val="24"/>
+                <w:cs/>
+                <w:lang w:bidi="ta-IN"/>
+                <w14:ligatures w14:val="standardContextual"/>
+              </w:rPr>
+              <w:t>1</w:t>
+            </w:r>
+            <w:r>
+              <w:rPr>
+                <w:rFonts w:ascii="Latha" w:hAnsi="Latha" w:cs="Latha"/>
+                <w:b/>
+                <w:bCs/>
+                <w:szCs w:val="24"/>
+                <w:lang w:bidi="ta-IN"/>
+                <w14:ligatures w14:val="standardContextual"/>
+              </w:rPr>
               <w:t>(3</w:t>
             </w:r>
             <w:r>
@@ -27292,157 +27828,12 @@
                 <w:b/>
                 <w:bCs/>
                 <w:szCs w:val="24"/>
-                <w:cs/>
-                <w:lang w:bidi="ta-IN"/>
-                <w14:ligatures w14:val="standardContextual"/>
-              </w:rPr>
-              <w:t>1</w:t>
-            </w:r>
-            <w:r>
-              <w:rPr>
-                <w:rFonts w:ascii="Latha" w:hAnsi="Latha" w:cs="Latha"/>
-                <w:b/>
-                <w:bCs/>
-                <w:szCs w:val="24"/>
-                <w:lang w:bidi="ta-IN"/>
-                <w14:ligatures w14:val="standardContextual"/>
-              </w:rPr>
-              <w:t>)</w:t>
-            </w:r>
-            <w:r>
-              <w:rPr>
-                <w:rFonts w:ascii="Latha" w:hAnsi="Latha" w:cs="Latha"/>
-                <w:b/>
-                <w:bCs/>
-                <w:szCs w:val="24"/>
-                <w:lang w:bidi="ta-IN"/>
-                <w14:ligatures w14:val="standardContextual"/>
-              </w:rPr>
-              <w:t>[</w:t>
-            </w:r>
-            <w:r>
-              <w:rPr>
-                <w:rFonts w:ascii="Latha" w:hAnsi="Latha" w:cs="Latha"/>
-                <w:b/>
-                <w:bCs/>
-                <w:szCs w:val="24"/>
-                <w:cs/>
-                <w:lang w:bidi="ta-IN"/>
-                <w14:ligatures w14:val="standardContextual"/>
-              </w:rPr>
-              <w:t>ப</w:t>
-            </w:r>
-            <w:r>
-              <w:rPr>
-                <w:rFonts w:ascii="Latha" w:hAnsi="Latha" w:cs="Latha"/>
-                <w:b/>
-                <w:bCs/>
-                <w:szCs w:val="24"/>
-                <w:lang w:bidi="ta-IN"/>
-                <w14:ligatures w14:val="standardContextual"/>
-              </w:rPr>
-              <w:t>4</w:t>
-            </w:r>
-            <w:r>
-              <w:rPr>
-                <w:rFonts w:ascii="Latha" w:hAnsi="Latha" w:cs="Latha"/>
-                <w:b/>
-                <w:bCs/>
-                <w:szCs w:val="24"/>
-                <w:lang w:bidi="ta-IN"/>
-                <w14:ligatures w14:val="standardContextual"/>
-              </w:rPr>
-              <w:t>0]</w:t>
-            </w:r>
-            <w:r>
-              <w:rPr>
-                <w:rFonts w:ascii="Latha" w:hAnsi="Latha" w:cs="Latha"/>
-                <w:szCs w:val="24"/>
-                <w:lang w:bidi="ta-IN"/>
-                <w14:ligatures w14:val="standardContextual"/>
-              </w:rPr>
-              <w:t xml:space="preserve"> </w:t>
-            </w:r>
-            <w:r>
-              <w:rPr>
-                <w:rFonts w:ascii="Latha" w:hAnsi="Latha" w:cs="Latha"/>
-                <w:b/>
-                <w:bCs/>
-                <w:szCs w:val="24"/>
-                <w:cs/>
-                <w:lang w:bidi="ta-IN"/>
-                <w14:ligatures w14:val="standardContextual"/>
-              </w:rPr>
-              <w:t>5.7</w:t>
-            </w:r>
-            <w:r>
-              <w:rPr>
-                <w:rFonts w:ascii="Latha" w:hAnsi="Latha" w:cs="Latha"/>
-                <w:b/>
-                <w:bCs/>
-                <w:szCs w:val="24"/>
-                <w:lang w:bidi="ta-IN"/>
-                <w14:ligatures w14:val="standardContextual"/>
-              </w:rPr>
-              <w:t>.</w:t>
-            </w:r>
-            <w:r>
-              <w:rPr>
-                <w:rFonts w:ascii="Latha" w:hAnsi="Latha" w:cs="Latha"/>
-                <w:b/>
-                <w:bCs/>
-                <w:szCs w:val="24"/>
-                <w:cs/>
-                <w:lang w:bidi="ta-IN"/>
-                <w14:ligatures w14:val="standardContextual"/>
-              </w:rPr>
-              <w:t>1</w:t>
-            </w:r>
-            <w:r>
-              <w:rPr>
-                <w:rFonts w:ascii="Latha" w:hAnsi="Latha" w:cs="Latha"/>
-                <w:b/>
-                <w:bCs/>
-                <w:szCs w:val="24"/>
-                <w:lang w:bidi="ta-IN"/>
-                <w14:ligatures w14:val="standardContextual"/>
-              </w:rPr>
-              <w:t>0.</w:t>
-            </w:r>
-            <w:r>
-              <w:rPr>
-                <w:rFonts w:ascii="Latha" w:hAnsi="Latha" w:cs="Latha"/>
-                <w:b/>
-                <w:bCs/>
-                <w:szCs w:val="24"/>
-                <w:cs/>
-                <w:lang w:bidi="ta-IN"/>
-                <w14:ligatures w14:val="standardContextual"/>
-              </w:rPr>
-              <w:t>1</w:t>
-            </w:r>
-            <w:r>
-              <w:rPr>
-                <w:rFonts w:ascii="Latha" w:hAnsi="Latha" w:cs="Latha"/>
-                <w:b/>
-                <w:bCs/>
-                <w:szCs w:val="24"/>
-                <w:lang w:bidi="ta-IN"/>
-                <w14:ligatures w14:val="standardContextual"/>
-              </w:rPr>
-              <w:t>(3</w:t>
-            </w:r>
-            <w:r>
-              <w:rPr>
-                <w:rFonts w:ascii="Latha" w:hAnsi="Latha" w:cs="Latha"/>
-                <w:b/>
-                <w:bCs/>
-                <w:szCs w:val="24"/>
                 <w:lang w:bidi="ta-IN"/>
                 <w14:ligatures w14:val="standardContextual"/>
               </w:rPr>
               <w:t>0)</w:t>
             </w:r>
+            <w:proofErr w:type="gramStart"/>
             <w:r>
               <w:rPr>
                 <w:rFonts w:ascii="Latha" w:hAnsi="Latha" w:cs="Latha"/>
@@ -27462,6 +27853,7 @@
               </w:rPr>
               <w:t>ஸ</w:t>
             </w:r>
+            <w:proofErr w:type="gramEnd"/>
             <w:r>
               <w:rPr>
                 <w:rFonts w:ascii="Latha" w:hAnsi="Latha" w:cs="Latha"/>
@@ -27846,6 +28238,154 @@
                 <w:lang w:bidi="ta-IN"/>
                 <w14:ligatures w14:val="standardContextual"/>
               </w:rPr>
+              <w:t>(</w:t>
+            </w:r>
+            <w:proofErr w:type="gramStart"/>
+            <w:r>
+              <w:rPr>
+                <w:rFonts w:ascii="Latha" w:hAnsi="Latha" w:cs="Latha"/>
+                <w:b/>
+                <w:bCs/>
+                <w:szCs w:val="24"/>
+                <w:lang w:bidi="ta-IN"/>
+                <w14:ligatures w14:val="standardContextual"/>
+              </w:rPr>
+              <w:t>3</w:t>
+            </w:r>
+            <w:r>
+              <w:rPr>
+                <w:rFonts w:ascii="Latha" w:hAnsi="Latha" w:cs="Latha"/>
+                <w:b/>
+                <w:bCs/>
+                <w:szCs w:val="24"/>
+                <w:cs/>
+                <w:lang w:bidi="ta-IN"/>
+                <w14:ligatures w14:val="standardContextual"/>
+              </w:rPr>
+              <w:t>2)</w:t>
+            </w:r>
+            <w:r>
+              <w:rPr>
+                <w:rFonts w:ascii="Latha" w:hAnsi="Latha" w:cs="Latha"/>
+                <w:b/>
+                <w:bCs/>
+                <w:szCs w:val="24"/>
+                <w:lang w:bidi="ta-IN"/>
+                <w14:ligatures w14:val="standardContextual"/>
+              </w:rPr>
+              <w:t>[</w:t>
+            </w:r>
+            <w:proofErr w:type="gramEnd"/>
+            <w:r>
+              <w:rPr>
+                <w:rFonts w:ascii="Latha" w:hAnsi="Latha" w:cs="Latha"/>
+                <w:b/>
+                <w:bCs/>
+                <w:szCs w:val="24"/>
+                <w:cs/>
+                <w:lang w:bidi="ta-IN"/>
+                <w14:ligatures w14:val="standardContextual"/>
+              </w:rPr>
+              <w:t>ப</w:t>
+            </w:r>
+            <w:r>
+              <w:rPr>
+                <w:rFonts w:ascii="Latha" w:hAnsi="Latha" w:cs="Latha"/>
+                <w:b/>
+                <w:bCs/>
+                <w:szCs w:val="24"/>
+                <w:lang w:bidi="ta-IN"/>
+                <w14:ligatures w14:val="standardContextual"/>
+              </w:rPr>
+              <w:t>4</w:t>
+            </w:r>
+            <w:r>
+              <w:rPr>
+                <w:rFonts w:ascii="Latha" w:hAnsi="Latha" w:cs="Latha"/>
+                <w:b/>
+                <w:bCs/>
+                <w:szCs w:val="24"/>
+                <w:lang w:bidi="ta-IN"/>
+                <w14:ligatures w14:val="standardContextual"/>
+              </w:rPr>
+              <w:t>0]</w:t>
+            </w:r>
+            <w:r>
+              <w:rPr>
+                <w:rFonts w:ascii="Latha" w:hAnsi="Latha" w:cs="Latha"/>
+                <w:szCs w:val="24"/>
+                <w:lang w:bidi="ta-IN"/>
+                <w14:ligatures w14:val="standardContextual"/>
+              </w:rPr>
+              <w:t xml:space="preserve"> </w:t>
+            </w:r>
+            <w:r>
+              <w:rPr>
+                <w:rFonts w:ascii="Latha" w:hAnsi="Latha" w:cs="Latha"/>
+                <w:b/>
+                <w:bCs/>
+                <w:szCs w:val="24"/>
+                <w:cs/>
+                <w:lang w:bidi="ta-IN"/>
+                <w14:ligatures w14:val="standardContextual"/>
+              </w:rPr>
+              <w:t>5.7</w:t>
+            </w:r>
+            <w:r>
+              <w:rPr>
+                <w:rFonts w:ascii="Latha" w:hAnsi="Latha" w:cs="Latha"/>
+                <w:b/>
+                <w:bCs/>
+                <w:szCs w:val="24"/>
+                <w:lang w:bidi="ta-IN"/>
+                <w14:ligatures w14:val="standardContextual"/>
+              </w:rPr>
+              <w:t>.</w:t>
+            </w:r>
+            <w:r>
+              <w:rPr>
+                <w:rFonts w:ascii="Latha" w:hAnsi="Latha" w:cs="Latha"/>
+                <w:b/>
+                <w:bCs/>
+                <w:szCs w:val="24"/>
+                <w:cs/>
+                <w:lang w:bidi="ta-IN"/>
+                <w14:ligatures w14:val="standardContextual"/>
+              </w:rPr>
+              <w:t>1</w:t>
+            </w:r>
+            <w:r>
+              <w:rPr>
+                <w:rFonts w:ascii="Latha" w:hAnsi="Latha" w:cs="Latha"/>
+                <w:b/>
+                <w:bCs/>
+                <w:szCs w:val="24"/>
+                <w:lang w:bidi="ta-IN"/>
+                <w14:ligatures w14:val="standardContextual"/>
+              </w:rPr>
+              <w:t>0.</w:t>
+            </w:r>
+            <w:r>
+              <w:rPr>
+                <w:rFonts w:ascii="Latha" w:hAnsi="Latha" w:cs="Latha"/>
+                <w:b/>
+                <w:bCs/>
+                <w:szCs w:val="24"/>
+                <w:cs/>
+                <w:lang w:bidi="ta-IN"/>
+                <w14:ligatures w14:val="standardContextual"/>
+              </w:rPr>
+              <w:t>1</w:t>
+            </w:r>
+            <w:r>
+              <w:rPr>
+                <w:rFonts w:ascii="Latha" w:hAnsi="Latha" w:cs="Latha"/>
+                <w:b/>
+                <w:bCs/>
+                <w:szCs w:val="24"/>
+                <w:lang w:bidi="ta-IN"/>
+                <w14:ligatures w14:val="standardContextual"/>
+              </w:rPr>
               <w:t>(3</w:t>
             </w:r>
             <w:r>
@@ -27858,95 +28398,6 @@
                 <w:lang w:bidi="ta-IN"/>
                 <w14:ligatures w14:val="standardContextual"/>
               </w:rPr>
-              <w:t>2)</w:t>
-            </w:r>
-            <w:r>
-              <w:rPr>
-                <w:rFonts w:ascii="Latha" w:hAnsi="Latha" w:cs="Latha"/>
-                <w:b/>
-                <w:bCs/>
-                <w:szCs w:val="24"/>
-                <w:lang w:bidi="ta-IN"/>
-                <w14:ligatures w14:val="standardContextual"/>
-              </w:rPr>
-              <w:t>[</w:t>
-            </w:r>
-            <w:r>
-              <w:rPr>
-                <w:rFonts w:ascii="Latha" w:hAnsi="Latha" w:cs="Latha"/>
-                <w:b/>
-                <w:bCs/>
-                <w:szCs w:val="24"/>
-                <w:cs/>
-                <w:lang w:bidi="ta-IN"/>
-                <w14:ligatures w14:val="standardContextual"/>
-              </w:rPr>
-              <w:t>ப</w:t>
-            </w:r>
-            <w:r>
-              <w:rPr>
-                <w:rFonts w:ascii="Latha" w:hAnsi="Latha" w:cs="Latha"/>
-                <w:b/>
-                <w:bCs/>
-                <w:szCs w:val="24"/>
-                <w:lang w:bidi="ta-IN"/>
-                <w14:ligatures w14:val="standardContextual"/>
-              </w:rPr>
-              <w:t>4</w:t>
-            </w:r>
-            <w:r>
-              <w:rPr>
-                <w:rFonts w:ascii="Latha" w:hAnsi="Latha" w:cs="Latha"/>
-                <w:b/>
-                <w:bCs/>
-                <w:szCs w:val="24"/>
-                <w:lang w:bidi="ta-IN"/>
-                <w14:ligatures w14:val="standardContextual"/>
-              </w:rPr>
-              <w:t>0]</w:t>
-            </w:r>
-            <w:r>
-              <w:rPr>
-                <w:rFonts w:ascii="Latha" w:hAnsi="Latha" w:cs="Latha"/>
-                <w:szCs w:val="24"/>
-                <w:lang w:bidi="ta-IN"/>
-                <w14:ligatures w14:val="standardContextual"/>
-              </w:rPr>
-              <w:t xml:space="preserve"> </w:t>
-            </w:r>
-            <w:r>
-              <w:rPr>
-                <w:rFonts w:ascii="Latha" w:hAnsi="Latha" w:cs="Latha"/>
-                <w:b/>
-                <w:bCs/>
-                <w:szCs w:val="24"/>
-                <w:cs/>
-                <w:lang w:bidi="ta-IN"/>
-                <w14:ligatures w14:val="standardContextual"/>
-              </w:rPr>
-              <w:t>5.7</w:t>
-            </w:r>
-            <w:r>
-              <w:rPr>
-                <w:rFonts w:ascii="Latha" w:hAnsi="Latha" w:cs="Latha"/>
-                <w:b/>
-                <w:bCs/>
-                <w:szCs w:val="24"/>
-                <w:lang w:bidi="ta-IN"/>
-                <w14:ligatures w14:val="standardContextual"/>
-              </w:rPr>
-              <w:t>.</w:t>
-            </w:r>
-            <w:r>
-              <w:rPr>
-                <w:rFonts w:ascii="Latha" w:hAnsi="Latha" w:cs="Latha"/>
-                <w:b/>
-                <w:bCs/>
-                <w:szCs w:val="24"/>
-                <w:cs/>
-                <w:lang w:bidi="ta-IN"/>
-                <w14:ligatures w14:val="standardContextual"/>
-              </w:rPr>
               <w:t>1</w:t>
             </w:r>
             <w:r>
@@ -27958,54 +28409,9 @@
                 <w:lang w:bidi="ta-IN"/>
                 <w14:ligatures w14:val="standardContextual"/>
               </w:rPr>
-              <w:t>0.</w:t>
-            </w:r>
-            <w:r>
-              <w:rPr>
-                <w:rFonts w:ascii="Latha" w:hAnsi="Latha" w:cs="Latha"/>
-                <w:b/>
-                <w:bCs/>
-                <w:szCs w:val="24"/>
-                <w:cs/>
-                <w:lang w:bidi="ta-IN"/>
-                <w14:ligatures w14:val="standardContextual"/>
-              </w:rPr>
-              <w:t>1</w:t>
-            </w:r>
-            <w:r>
-              <w:rPr>
-                <w:rFonts w:ascii="Latha" w:hAnsi="Latha" w:cs="Latha"/>
-                <w:b/>
-                <w:bCs/>
-                <w:szCs w:val="24"/>
-                <w:lang w:bidi="ta-IN"/>
-                <w14:ligatures w14:val="standardContextual"/>
-              </w:rPr>
-              <w:t>(3</w:t>
-            </w:r>
-            <w:r>
-              <w:rPr>
-                <w:rFonts w:ascii="Latha" w:hAnsi="Latha" w:cs="Latha"/>
-                <w:b/>
-                <w:bCs/>
-                <w:szCs w:val="24"/>
-                <w:cs/>
-                <w:lang w:bidi="ta-IN"/>
-                <w14:ligatures w14:val="standardContextual"/>
-              </w:rPr>
-              <w:t>1</w:t>
-            </w:r>
-            <w:r>
-              <w:rPr>
-                <w:rFonts w:ascii="Latha" w:hAnsi="Latha" w:cs="Latha"/>
-                <w:b/>
-                <w:bCs/>
-                <w:szCs w:val="24"/>
-                <w:lang w:bidi="ta-IN"/>
-                <w14:ligatures w14:val="standardContextual"/>
-              </w:rPr>
               <w:t>)</w:t>
             </w:r>
+            <w:proofErr w:type="gramStart"/>
             <w:r>
               <w:rPr>
                 <w:rFonts w:ascii="Latha" w:hAnsi="Latha" w:cs="Latha"/>
@@ -28025,6 +28431,7 @@
               </w:rPr>
               <w:t>உத</w:t>
             </w:r>
+            <w:proofErr w:type="gramEnd"/>
             <w:r>
               <w:rPr>
                 <w:rFonts w:ascii="Latha" w:hAnsi="Latha" w:cs="Latha"/>
@@ -28601,32 +29008,6 @@
           <w:u w:val="single"/>
         </w:rPr>
       </w:pPr>
-    </w:p>
-    <w:p>
-      <w:pPr>
-        <w:spacing w:before="0" w:line="240" w:lineRule="auto"/>
-        <w:jc w:val="center"/>
-        <w:rPr>
-          <w:b/>
-          <w:bCs/>
-          <w:sz w:val="32"/>
-          <w:szCs w:val="32"/>
-          <w:u w:val="single"/>
-        </w:rPr>
-      </w:pPr>
-    </w:p>
-    <w:p>
-      <w:pPr>
-        <w:spacing w:before="0" w:line="240" w:lineRule="auto"/>
-        <w:jc w:val="center"/>
-        <w:rPr>
-          <w:b/>
-          <w:bCs/>
-          <w:sz w:val="32"/>
-          <w:szCs w:val="32"/>
-          <w:u w:val="single"/>
-        </w:rPr>
-      </w:pPr>
       <w:r>
         <w:rPr>
           <w:b/>
@@ -28635,6 +29016,7 @@
           <w:szCs w:val="32"/>
           <w:u w:val="single"/>
         </w:rPr>
+        <w:lastRenderedPageBreak/>
         <w:t xml:space="preserve">TS </w:t>
       </w:r>
       <w:r>
@@ -28735,27 +29117,7 @@
           <w:szCs w:val="32"/>
           <w:u w:val="single"/>
         </w:rPr>
-        <w:t xml:space="preserve">31st </w:t>
-      </w:r>
-      <w:r>
-        <w:rPr>
-          <w:b/>
-          <w:bCs/>
-          <w:sz w:val="32"/>
-          <w:szCs w:val="32"/>
-          <w:u w:val="single"/>
-        </w:rPr>
-        <w:t>Aug</w:t>
-      </w:r>
-      <w:r>
-        <w:rPr>
-          <w:b/>
-          <w:bCs/>
-          <w:sz w:val="32"/>
-          <w:szCs w:val="32"/>
-          <w:u w:val="single"/>
-        </w:rPr>
-        <w:t xml:space="preserve"> 2023</w:t>
+        <w:t>30th April 2025</w:t>
       </w:r>
     </w:p>
     <w:p>

</xml_diff>